<commit_message>
Minor update of documentation and getting started
</commit_message>
<xml_diff>
--- a/Getting_Started_V1.docx
+++ b/Getting_Started_V1.docx
@@ -1,11 +1,8 @@
 
 <file path=word/document.xml><?xml version="1.0" encoding="utf-8"?>
-<w:document xmlns:wpc="http://schemas.microsoft.com/office/word/2010/wordprocessingCanvas" xmlns:mc="http://schemas.openxmlformats.org/markup-compatibility/2006" xmlns:o="urn:schemas-microsoft-com:office:office" xmlns:r="http://schemas.openxmlformats.org/officeDocument/2006/relationships" xmlns:m="http://schemas.openxmlformats.org/officeDocument/2006/math" xmlns:v="urn:schemas-microsoft-com:vml" xmlns:wp14="http://schemas.microsoft.com/office/word/2010/wordprocessingDrawing" xmlns:wp="http://schemas.openxmlformats.org/drawingml/2006/wordprocessingDrawing" xmlns:w10="urn:schemas-microsoft-com:office:word" xmlns:w="http://schemas.openxmlformats.org/wordprocessingml/2006/main" xmlns:w14="http://schemas.microsoft.com/office/word/2010/wordml" xmlns:wpg="http://schemas.microsoft.com/office/word/2010/wordprocessingGroup" xmlns:wpi="http://schemas.microsoft.com/office/word/2010/wordprocessingInk" xmlns:wne="http://schemas.microsoft.com/office/word/2006/wordml" xmlns:wps="http://schemas.microsoft.com/office/word/2010/wordprocessingShape" mc:Ignorable="w14 wp14">
+<w:document xmlns:wpc="http://schemas.microsoft.com/office/word/2010/wordprocessingCanvas" xmlns:mc="http://schemas.openxmlformats.org/markup-compatibility/2006" xmlns:o="urn:schemas-microsoft-com:office:office" xmlns:r="http://schemas.openxmlformats.org/officeDocument/2006/relationships" xmlns:m="http://schemas.openxmlformats.org/officeDocument/2006/math" xmlns:v="urn:schemas-microsoft-com:vml" xmlns:wp14="http://schemas.microsoft.com/office/word/2010/wordprocessingDrawing" xmlns:wp="http://schemas.openxmlformats.org/drawingml/2006/wordprocessingDrawing" xmlns:w10="urn:schemas-microsoft-com:office:word" xmlns:w="http://schemas.openxmlformats.org/wordprocessingml/2006/main" xmlns:w14="http://schemas.microsoft.com/office/word/2010/wordml" xmlns:w15="http://schemas.microsoft.com/office/word/2012/wordml" xmlns:wpg="http://schemas.microsoft.com/office/word/2010/wordprocessingGroup" xmlns:wpi="http://schemas.microsoft.com/office/word/2010/wordprocessingInk" xmlns:wne="http://schemas.microsoft.com/office/word/2006/wordml" xmlns:wps="http://schemas.microsoft.com/office/word/2010/wordprocessingShape" mc:Ignorable="w14 w15 wp14">
   <w:body>
-    <w:p>
-      <w:bookmarkStart w:id="0" w:name="_GoBack"/>
-      <w:bookmarkEnd w:id="0"/>
-    </w:p>
+    <w:p/>
     <w:tbl>
       <w:tblPr>
         <w:tblpPr w:leftFromText="187" w:rightFromText="187" w:horzAnchor="margin" w:tblpXSpec="center" w:tblpY="2881"/>
@@ -736,7 +733,7 @@
           <w:u w:val="none"/>
         </w:rPr>
       </w:pPr>
-      <w:hyperlink r:id="rId6" w:history="1">
+      <w:hyperlink r:id="rId5" w:history="1">
         <w:r>
           <w:rPr>
             <w:rStyle w:val="Lienhypertexte"/>
@@ -1487,7 +1484,13 @@
         <w:t xml:space="preserve"> </w:t>
       </w:r>
       <w:r>
-        <w:t>url of the images website (see below)</w:t>
+        <w:t xml:space="preserve">url of the images website </w:t>
+      </w:r>
+      <w:r>
+        <w:t>you will be creating later</w:t>
+      </w:r>
+      <w:r>
+        <w:t xml:space="preserve"> (described below) </w:t>
       </w:r>
     </w:p>
     <w:p>
@@ -1518,7 +1521,13 @@
         <w:t xml:space="preserve"> website folder</w:t>
       </w:r>
       <w:r>
-        <w:t xml:space="preserve"> (see below)</w:t>
+        <w:t xml:space="preserve"> (</w:t>
+      </w:r>
+      <w:r>
+        <w:t>also described</w:t>
+      </w:r>
+      <w:r>
+        <w:t xml:space="preserve"> below)</w:t>
       </w:r>
     </w:p>
     <w:p>
@@ -1821,11 +1830,6 @@
     </w:p>
     <w:p>
       <w:pPr>
-        <w:jc w:val="both"/>
-      </w:pPr>
-    </w:p>
-    <w:p>
-      <w:pPr>
         <w:pStyle w:val="Titre2"/>
         <w:numPr>
           <w:ilvl w:val="0"/>
@@ -1965,14 +1969,37 @@
       <w:r>
         <w:t xml:space="preserve">: </w:t>
       </w:r>
-      <w:r>
+    </w:p>
+    <w:p>
+      <w:pPr>
+        <w:jc w:val="both"/>
         <w:rPr>
           <w:rFonts w:ascii="Courier New" w:hAnsi="Courier New" w:cs="Courier New"/>
           <w:sz w:val="20"/>
           <w:szCs w:val="20"/>
         </w:rPr>
-        <w:t>Set-ExecutionPolicy remotesigned</w:t>
-      </w:r>
+      </w:pPr>
+      <w:r>
+        <w:rPr>
+          <w:rFonts w:ascii="Courier New" w:hAnsi="Courier New" w:cs="Courier New"/>
+          <w:sz w:val="20"/>
+          <w:szCs w:val="20"/>
+        </w:rPr>
+        <w:t xml:space="preserve">Set-ExecutionPolicy </w:t>
+      </w:r>
+      <w:r>
+        <w:rPr>
+          <w:rFonts w:ascii="Courier New" w:hAnsi="Courier New" w:cs="Courier New"/>
+          <w:sz w:val="20"/>
+          <w:szCs w:val="20"/>
+        </w:rPr>
+        <w:t>unrestricted</w:t>
+      </w:r>
+    </w:p>
+    <w:p>
+      <w:pPr>
+        <w:jc w:val="both"/>
+      </w:pPr>
     </w:p>
     <w:p>
       <w:pPr>
@@ -2219,6 +2246,15 @@
       <w:r>
         <w:t>url of the website</w:t>
       </w:r>
+      <w:r>
+        <w:t xml:space="preserve"> (do not include protocol, ie front.localhost.com</w:t>
+      </w:r>
+      <w:r>
+        <w:t>, without http://</w:t>
+      </w:r>
+      <w:r>
+        <w:t>)</w:t>
+      </w:r>
     </w:p>
     <w:p>
       <w:pPr>
@@ -2644,8 +2680,34 @@
       <w:pPr>
         <w:jc w:val="both"/>
       </w:pPr>
-      <w:r>
-        <w:t xml:space="preserve">You also need to create a website to host the pictures generated by the solutions (mostly the products’ pictures). The syntax is the same as for the others websites. </w:t>
+    </w:p>
+    <w:p>
+      <w:pPr>
+        <w:jc w:val="both"/>
+      </w:pPr>
+      <w:r>
+        <w:lastRenderedPageBreak/>
+        <w:t>You also need to create a website to host the pictures generated by the solutions (mostly the products’ pictures). The syntax is the same as for the others websites</w:t>
+      </w:r>
+      <w:r>
+        <w:t xml:space="preserve">, using </w:t>
+      </w:r>
+      <w:r>
+        <w:t>the same script (</w:t>
+      </w:r>
+      <w:r>
+        <w:rPr>
+          <w:rFonts w:ascii="Courier New" w:hAnsi="Courier New" w:cs="Courier New"/>
+          <w:sz w:val="18"/>
+          <w:szCs w:val="18"/>
+        </w:rPr>
+        <w:t>00.SetUpIIS.ps1</w:t>
+      </w:r>
+      <w:r>
+        <w:t>)</w:t>
+      </w:r>
+      <w:r>
+        <w:t xml:space="preserve">. </w:t>
       </w:r>
       <w:r>
         <w:t>T</w:t>
@@ -2730,6 +2792,16 @@
       <w:r>
         <w:t>of the properties you create earlier.</w:t>
       </w:r>
+    </w:p>
+    <w:p>
+      <w:pPr>
+        <w:jc w:val="both"/>
+      </w:pPr>
+    </w:p>
+    <w:p>
+      <w:pPr>
+        <w:jc w:val="both"/>
+      </w:pPr>
     </w:p>
     <w:p>
       <w:pPr>
@@ -2740,7 +2812,6 @@
         </w:numPr>
       </w:pPr>
       <w:r>
-        <w:lastRenderedPageBreak/>
         <w:t>Deployment</w:t>
       </w:r>
     </w:p>
@@ -3275,6 +3346,7 @@
         <w:jc w:val="both"/>
       </w:pPr>
       <w:r>
+        <w:lastRenderedPageBreak/>
         <w:t xml:space="preserve">Or to deploy without </w:t>
       </w:r>
       <w:r>
@@ -3331,15 +3403,12 @@
     <w:p>
       <w:pPr>
         <w:jc w:val="both"/>
-      </w:pPr>
-    </w:p>
-    <w:p>
-      <w:pPr>
-        <w:jc w:val="both"/>
-        <w:rPr>
-          <w:b/>
-        </w:rPr>
-      </w:pPr>
+        <w:rPr>
+          <w:b/>
+        </w:rPr>
+      </w:pPr>
+      <w:bookmarkStart w:id="0" w:name="_GoBack"/>
+      <w:bookmarkEnd w:id="0"/>
     </w:p>
     <w:p>
       <w:pPr>
@@ -3396,7 +3465,6 @@
         <w:jc w:val="both"/>
       </w:pPr>
       <w:r>
-        <w:lastRenderedPageBreak/>
         <w:t xml:space="preserve">Note that the user has to be different </w:t>
       </w:r>
       <w:r>
@@ -3988,7 +4056,7 @@
 </file>
 
 <file path=word/numbering.xml><?xml version="1.0" encoding="utf-8"?>
-<w:numbering xmlns:wpc="http://schemas.microsoft.com/office/word/2010/wordprocessingCanvas" xmlns:mc="http://schemas.openxmlformats.org/markup-compatibility/2006" xmlns:o="urn:schemas-microsoft-com:office:office" xmlns:r="http://schemas.openxmlformats.org/officeDocument/2006/relationships" xmlns:m="http://schemas.openxmlformats.org/officeDocument/2006/math" xmlns:v="urn:schemas-microsoft-com:vml" xmlns:wp14="http://schemas.microsoft.com/office/word/2010/wordprocessingDrawing" xmlns:wp="http://schemas.openxmlformats.org/drawingml/2006/wordprocessingDrawing" xmlns:w10="urn:schemas-microsoft-com:office:word" xmlns:w="http://schemas.openxmlformats.org/wordprocessingml/2006/main" xmlns:w14="http://schemas.microsoft.com/office/word/2010/wordml" xmlns:wpg="http://schemas.microsoft.com/office/word/2010/wordprocessingGroup" xmlns:wpi="http://schemas.microsoft.com/office/word/2010/wordprocessingInk" xmlns:wne="http://schemas.microsoft.com/office/word/2006/wordml" xmlns:wps="http://schemas.microsoft.com/office/word/2010/wordprocessingShape" mc:Ignorable="w14 wp14">
+<w:numbering xmlns:wpc="http://schemas.microsoft.com/office/word/2010/wordprocessingCanvas" xmlns:mc="http://schemas.openxmlformats.org/markup-compatibility/2006" xmlns:o="urn:schemas-microsoft-com:office:office" xmlns:r="http://schemas.openxmlformats.org/officeDocument/2006/relationships" xmlns:m="http://schemas.openxmlformats.org/officeDocument/2006/math" xmlns:v="urn:schemas-microsoft-com:vml" xmlns:wp14="http://schemas.microsoft.com/office/word/2010/wordprocessingDrawing" xmlns:wp="http://schemas.openxmlformats.org/drawingml/2006/wordprocessingDrawing" xmlns:w10="urn:schemas-microsoft-com:office:word" xmlns:w="http://schemas.openxmlformats.org/wordprocessingml/2006/main" xmlns:w14="http://schemas.microsoft.com/office/word/2010/wordml" xmlns:w15="http://schemas.microsoft.com/office/word/2012/wordml" xmlns:wpg="http://schemas.microsoft.com/office/word/2010/wordprocessingGroup" xmlns:wpi="http://schemas.microsoft.com/office/word/2010/wordprocessingInk" xmlns:wne="http://schemas.microsoft.com/office/word/2006/wordml" xmlns:wps="http://schemas.microsoft.com/office/word/2010/wordprocessingShape" mc:Ignorable="w14 w15 wp14">
   <w:abstractNum w:abstractNumId="0">
     <w:nsid w:val="04973EE5"/>
     <w:multiLevelType w:val="hybridMultilevel"/>
@@ -7000,7 +7068,7 @@
 </file>
 
 <file path=word/styles.xml><?xml version="1.0" encoding="utf-8"?>
-<w:styles xmlns:mc="http://schemas.openxmlformats.org/markup-compatibility/2006" xmlns:r="http://schemas.openxmlformats.org/officeDocument/2006/relationships" xmlns:w="http://schemas.openxmlformats.org/wordprocessingml/2006/main" xmlns:w14="http://schemas.microsoft.com/office/word/2010/wordml" mc:Ignorable="w14">
+<w:styles xmlns:mc="http://schemas.openxmlformats.org/markup-compatibility/2006" xmlns:r="http://schemas.openxmlformats.org/officeDocument/2006/relationships" xmlns:w="http://schemas.openxmlformats.org/wordprocessingml/2006/main" xmlns:w14="http://schemas.microsoft.com/office/word/2010/wordml" xmlns:w15="http://schemas.microsoft.com/office/word/2012/wordml" mc:Ignorable="w14 w15">
   <w:docDefaults>
     <w:rPrDefault>
       <w:rPr>
@@ -7016,7 +7084,7 @@
       </w:pPr>
     </w:pPrDefault>
   </w:docDefaults>
-  <w:latentStyles w:defLockedState="0" w:defUIPriority="99" w:defSemiHidden="0" w:defUnhideWhenUsed="0" w:defQFormat="0" w:count="267">
+  <w:latentStyles w:defLockedState="0" w:defUIPriority="99" w:defSemiHidden="0" w:defUnhideWhenUsed="0" w:defQFormat="0" w:count="371">
     <w:lsdException w:name="Normal" w:uiPriority="0" w:qFormat="1"/>
     <w:lsdException w:name="heading 1" w:uiPriority="9" w:qFormat="1"/>
     <w:lsdException w:name="heading 2" w:semiHidden="1" w:uiPriority="9" w:unhideWhenUsed="1" w:qFormat="1"/>
@@ -7122,13 +7190,57 @@
     <w:lsdException w:name="HTML Sample" w:semiHidden="1" w:unhideWhenUsed="1"/>
     <w:lsdException w:name="HTML Typewriter" w:semiHidden="1" w:unhideWhenUsed="1"/>
     <w:lsdException w:name="HTML Variable" w:semiHidden="1" w:unhideWhenUsed="1"/>
+    <w:lsdException w:name="Normal Table" w:semiHidden="1" w:unhideWhenUsed="1"/>
     <w:lsdException w:name="annotation subject" w:semiHidden="1" w:unhideWhenUsed="1"/>
     <w:lsdException w:name="No List" w:semiHidden="1" w:unhideWhenUsed="1"/>
     <w:lsdException w:name="Outline List 1" w:semiHidden="1" w:unhideWhenUsed="1"/>
     <w:lsdException w:name="Outline List 2" w:semiHidden="1" w:unhideWhenUsed="1"/>
     <w:lsdException w:name="Outline List 3" w:semiHidden="1" w:unhideWhenUsed="1"/>
+    <w:lsdException w:name="Table Simple 1" w:semiHidden="1" w:unhideWhenUsed="1"/>
+    <w:lsdException w:name="Table Simple 2" w:semiHidden="1" w:unhideWhenUsed="1"/>
+    <w:lsdException w:name="Table Simple 3" w:semiHidden="1" w:unhideWhenUsed="1"/>
+    <w:lsdException w:name="Table Classic 1" w:semiHidden="1" w:unhideWhenUsed="1"/>
+    <w:lsdException w:name="Table Classic 2" w:semiHidden="1" w:unhideWhenUsed="1"/>
+    <w:lsdException w:name="Table Classic 3" w:semiHidden="1" w:unhideWhenUsed="1"/>
+    <w:lsdException w:name="Table Classic 4" w:semiHidden="1" w:unhideWhenUsed="1"/>
+    <w:lsdException w:name="Table Colorful 1" w:semiHidden="1" w:unhideWhenUsed="1"/>
+    <w:lsdException w:name="Table Colorful 2" w:semiHidden="1" w:unhideWhenUsed="1"/>
+    <w:lsdException w:name="Table Colorful 3" w:semiHidden="1" w:unhideWhenUsed="1"/>
+    <w:lsdException w:name="Table Columns 1" w:semiHidden="1" w:unhideWhenUsed="1"/>
+    <w:lsdException w:name="Table Columns 2" w:semiHidden="1" w:unhideWhenUsed="1"/>
+    <w:lsdException w:name="Table Columns 3" w:semiHidden="1" w:unhideWhenUsed="1"/>
+    <w:lsdException w:name="Table Columns 4" w:semiHidden="1" w:unhideWhenUsed="1"/>
+    <w:lsdException w:name="Table Columns 5" w:semiHidden="1" w:unhideWhenUsed="1"/>
+    <w:lsdException w:name="Table Grid 1" w:semiHidden="1" w:unhideWhenUsed="1"/>
+    <w:lsdException w:name="Table Grid 2" w:semiHidden="1" w:unhideWhenUsed="1"/>
+    <w:lsdException w:name="Table Grid 3" w:semiHidden="1" w:unhideWhenUsed="1"/>
+    <w:lsdException w:name="Table Grid 4" w:semiHidden="1" w:unhideWhenUsed="1"/>
+    <w:lsdException w:name="Table Grid 5" w:semiHidden="1" w:unhideWhenUsed="1"/>
+    <w:lsdException w:name="Table Grid 6" w:semiHidden="1" w:unhideWhenUsed="1"/>
+    <w:lsdException w:name="Table Grid 7" w:semiHidden="1" w:unhideWhenUsed="1"/>
+    <w:lsdException w:name="Table Grid 8" w:semiHidden="1" w:unhideWhenUsed="1"/>
+    <w:lsdException w:name="Table List 1" w:semiHidden="1" w:unhideWhenUsed="1"/>
+    <w:lsdException w:name="Table List 2" w:semiHidden="1" w:unhideWhenUsed="1"/>
+    <w:lsdException w:name="Table List 3" w:semiHidden="1" w:unhideWhenUsed="1"/>
+    <w:lsdException w:name="Table List 4" w:semiHidden="1" w:unhideWhenUsed="1"/>
+    <w:lsdException w:name="Table List 5" w:semiHidden="1" w:unhideWhenUsed="1"/>
+    <w:lsdException w:name="Table List 6" w:semiHidden="1" w:unhideWhenUsed="1"/>
+    <w:lsdException w:name="Table List 7" w:semiHidden="1" w:unhideWhenUsed="1"/>
+    <w:lsdException w:name="Table List 8" w:semiHidden="1" w:unhideWhenUsed="1"/>
+    <w:lsdException w:name="Table 3D effects 1" w:semiHidden="1" w:unhideWhenUsed="1"/>
+    <w:lsdException w:name="Table 3D effects 2" w:semiHidden="1" w:unhideWhenUsed="1"/>
+    <w:lsdException w:name="Table 3D effects 3" w:semiHidden="1" w:unhideWhenUsed="1"/>
+    <w:lsdException w:name="Table Contemporary" w:semiHidden="1" w:unhideWhenUsed="1"/>
+    <w:lsdException w:name="Table Elegant" w:semiHidden="1" w:unhideWhenUsed="1"/>
+    <w:lsdException w:name="Table Professional" w:semiHidden="1" w:unhideWhenUsed="1"/>
+    <w:lsdException w:name="Table Subtle 1" w:semiHidden="1" w:unhideWhenUsed="1"/>
+    <w:lsdException w:name="Table Subtle 2" w:semiHidden="1" w:unhideWhenUsed="1"/>
+    <w:lsdException w:name="Table Web 1" w:semiHidden="1" w:unhideWhenUsed="1"/>
+    <w:lsdException w:name="Table Web 2" w:semiHidden="1" w:unhideWhenUsed="1"/>
+    <w:lsdException w:name="Table Web 3" w:semiHidden="1" w:unhideWhenUsed="1"/>
     <w:lsdException w:name="Balloon Text" w:semiHidden="1" w:unhideWhenUsed="1"/>
     <w:lsdException w:name="Table Grid" w:uiPriority="39"/>
+    <w:lsdException w:name="Table Theme" w:semiHidden="1" w:unhideWhenUsed="1"/>
     <w:lsdException w:name="Placeholder Text" w:semiHidden="1"/>
     <w:lsdException w:name="No Spacing" w:uiPriority="1" w:qFormat="1"/>
     <w:lsdException w:name="Light Shading" w:uiPriority="60"/>
@@ -7240,461 +7352,110 @@
     <w:lsdException w:name="Book Title" w:uiPriority="33" w:qFormat="1"/>
     <w:lsdException w:name="Bibliography" w:semiHidden="1" w:uiPriority="37" w:unhideWhenUsed="1"/>
     <w:lsdException w:name="TOC Heading" w:semiHidden="1" w:uiPriority="39" w:unhideWhenUsed="1" w:qFormat="1"/>
-  </w:latentStyles>
-  <w:style w:type="paragraph" w:default="1" w:styleId="Normal">
-    <w:name w:val="Normal"/>
-    <w:qFormat/>
-    <w:rPr>
-      <w:rFonts w:cs="Times New Roman"/>
-      <w:lang w:val="en-US"/>
-    </w:rPr>
-  </w:style>
-  <w:style w:type="paragraph" w:styleId="Titre1">
-    <w:name w:val="heading 1"/>
-    <w:basedOn w:val="Normal"/>
-    <w:next w:val="Normal"/>
-    <w:link w:val="Titre1Car"/>
-    <w:uiPriority w:val="9"/>
-    <w:qFormat/>
-    <w:rsid w:val="002F3F1C"/>
-    <w:pPr>
-      <w:keepNext/>
-      <w:keepLines/>
-      <w:spacing w:before="240" w:after="0"/>
-      <w:outlineLvl w:val="0"/>
-    </w:pPr>
-    <w:rPr>
-      <w:rFonts w:asciiTheme="majorHAnsi" w:eastAsiaTheme="majorEastAsia" w:hAnsiTheme="majorHAnsi"/>
-      <w:color w:val="2E74B5" w:themeColor="accent1" w:themeShade="BF"/>
-      <w:sz w:val="32"/>
-      <w:szCs w:val="32"/>
-    </w:rPr>
-  </w:style>
-  <w:style w:type="paragraph" w:styleId="Titre2">
-    <w:name w:val="heading 2"/>
-    <w:basedOn w:val="Normal"/>
-    <w:next w:val="Normal"/>
-    <w:link w:val="Titre2Car"/>
-    <w:uiPriority w:val="9"/>
-    <w:unhideWhenUsed/>
-    <w:qFormat/>
-    <w:rsid w:val="002F3F1C"/>
-    <w:pPr>
-      <w:keepNext/>
-      <w:keepLines/>
-      <w:spacing w:before="40" w:after="0"/>
-      <w:outlineLvl w:val="1"/>
-    </w:pPr>
-    <w:rPr>
-      <w:rFonts w:asciiTheme="majorHAnsi" w:eastAsiaTheme="majorEastAsia" w:hAnsiTheme="majorHAnsi"/>
-      <w:color w:val="2E74B5" w:themeColor="accent1" w:themeShade="BF"/>
-      <w:sz w:val="26"/>
-      <w:szCs w:val="26"/>
-    </w:rPr>
-  </w:style>
-  <w:style w:type="character" w:default="1" w:styleId="Policepardfaut">
-    <w:name w:val="Default Paragraph Font"/>
-    <w:uiPriority w:val="1"/>
-    <w:semiHidden/>
-    <w:unhideWhenUsed/>
-  </w:style>
-  <w:style w:type="table" w:default="1" w:styleId="TableauNormal">
-    <w:name w:val="Normal Table"/>
-    <w:uiPriority w:val="99"/>
-    <w:semiHidden/>
-    <w:unhideWhenUsed/>
-    <w:tblPr>
-      <w:tblInd w:w="0" w:type="dxa"/>
-      <w:tblCellMar>
-        <w:top w:w="0" w:type="dxa"/>
-        <w:left w:w="108" w:type="dxa"/>
-        <w:bottom w:w="0" w:type="dxa"/>
-        <w:right w:w="108" w:type="dxa"/>
-      </w:tblCellMar>
-    </w:tblPr>
-  </w:style>
-  <w:style w:type="numbering" w:default="1" w:styleId="Aucuneliste">
-    <w:name w:val="No List"/>
-    <w:uiPriority w:val="99"/>
-    <w:semiHidden/>
-    <w:unhideWhenUsed/>
-  </w:style>
-  <w:style w:type="character" w:customStyle="1" w:styleId="Titre1Car">
-    <w:name w:val="Titre 1 Car"/>
-    <w:basedOn w:val="Policepardfaut"/>
-    <w:link w:val="Titre1"/>
-    <w:uiPriority w:val="9"/>
-    <w:locked/>
-    <w:rsid w:val="002F3F1C"/>
-    <w:rPr>
-      <w:rFonts w:asciiTheme="majorHAnsi" w:eastAsiaTheme="majorEastAsia" w:hAnsiTheme="majorHAnsi" w:cs="Times New Roman"/>
-      <w:color w:val="2E74B5" w:themeColor="accent1" w:themeShade="BF"/>
-      <w:sz w:val="32"/>
-      <w:szCs w:val="32"/>
-      <w:lang w:val="en-US" w:eastAsia="x-none"/>
-    </w:rPr>
-  </w:style>
-  <w:style w:type="character" w:customStyle="1" w:styleId="Titre2Car">
-    <w:name w:val="Titre 2 Car"/>
-    <w:basedOn w:val="Policepardfaut"/>
-    <w:link w:val="Titre2"/>
-    <w:uiPriority w:val="9"/>
-    <w:locked/>
-    <w:rsid w:val="002F3F1C"/>
-    <w:rPr>
-      <w:rFonts w:asciiTheme="majorHAnsi" w:eastAsiaTheme="majorEastAsia" w:hAnsiTheme="majorHAnsi" w:cs="Times New Roman"/>
-      <w:color w:val="2E74B5" w:themeColor="accent1" w:themeShade="BF"/>
-      <w:sz w:val="26"/>
-      <w:szCs w:val="26"/>
-      <w:lang w:val="en-US" w:eastAsia="x-none"/>
-    </w:rPr>
-  </w:style>
-  <w:style w:type="paragraph" w:styleId="Paragraphedeliste">
-    <w:name w:val="List Paragraph"/>
-    <w:basedOn w:val="Normal"/>
-    <w:uiPriority w:val="34"/>
-    <w:qFormat/>
-    <w:rsid w:val="002F3F1C"/>
-    <w:pPr>
-      <w:ind w:left="720"/>
-      <w:contextualSpacing/>
-    </w:pPr>
-  </w:style>
-  <w:style w:type="character" w:styleId="Lienhypertexte">
-    <w:name w:val="Hyperlink"/>
-    <w:basedOn w:val="Policepardfaut"/>
-    <w:uiPriority w:val="99"/>
-    <w:unhideWhenUsed/>
-    <w:rsid w:val="00FD3785"/>
-    <w:rPr>
-      <w:rFonts w:cs="Times New Roman"/>
-      <w:color w:val="0563C1" w:themeColor="hyperlink"/>
-      <w:u w:val="single"/>
-    </w:rPr>
-  </w:style>
-  <w:style w:type="character" w:styleId="Lienhypertextesuivivisit">
-    <w:name w:val="FollowedHyperlink"/>
-    <w:basedOn w:val="Policepardfaut"/>
-    <w:uiPriority w:val="99"/>
-    <w:semiHidden/>
-    <w:unhideWhenUsed/>
-    <w:rsid w:val="00E84399"/>
-    <w:rPr>
-      <w:rFonts w:cs="Times New Roman"/>
-      <w:color w:val="954F72" w:themeColor="followedHyperlink"/>
-      <w:u w:val="single"/>
-    </w:rPr>
-  </w:style>
-  <w:style w:type="paragraph" w:styleId="Textedebulles">
-    <w:name w:val="Balloon Text"/>
-    <w:basedOn w:val="Normal"/>
-    <w:link w:val="TextedebullesCar"/>
-    <w:uiPriority w:val="99"/>
-    <w:semiHidden/>
-    <w:unhideWhenUsed/>
-    <w:rsid w:val="006C12C4"/>
-    <w:pPr>
-      <w:spacing w:after="0" w:line="240" w:lineRule="auto"/>
-    </w:pPr>
-    <w:rPr>
-      <w:rFonts w:ascii="Segoe UI" w:hAnsi="Segoe UI" w:cs="Segoe UI"/>
-      <w:sz w:val="18"/>
-      <w:szCs w:val="18"/>
-    </w:rPr>
-  </w:style>
-  <w:style w:type="character" w:customStyle="1" w:styleId="TextedebullesCar">
-    <w:name w:val="Texte de bulles Car"/>
-    <w:basedOn w:val="Policepardfaut"/>
-    <w:link w:val="Textedebulles"/>
-    <w:uiPriority w:val="99"/>
-    <w:semiHidden/>
-    <w:locked/>
-    <w:rsid w:val="006C12C4"/>
-    <w:rPr>
-      <w:rFonts w:ascii="Segoe UI" w:hAnsi="Segoe UI" w:cs="Segoe UI"/>
-      <w:sz w:val="18"/>
-      <w:szCs w:val="18"/>
-      <w:lang w:val="en-US" w:eastAsia="x-none"/>
-    </w:rPr>
-  </w:style>
-  <w:style w:type="paragraph" w:styleId="Sansinterligne">
-    <w:name w:val="No Spacing"/>
-    <w:link w:val="SansinterligneCar"/>
-    <w:uiPriority w:val="1"/>
-    <w:qFormat/>
-    <w:rsid w:val="00DB1FFF"/>
-    <w:pPr>
-      <w:spacing w:after="0" w:line="240" w:lineRule="auto"/>
-    </w:pPr>
-    <w:rPr>
-      <w:rFonts w:eastAsiaTheme="minorEastAsia" w:cs="Times New Roman"/>
-      <w:lang w:eastAsia="fr-FR"/>
-    </w:rPr>
-  </w:style>
-  <w:style w:type="character" w:customStyle="1" w:styleId="SansinterligneCar">
-    <w:name w:val="Sans interligne Car"/>
-    <w:basedOn w:val="Policepardfaut"/>
-    <w:link w:val="Sansinterligne"/>
-    <w:uiPriority w:val="1"/>
-    <w:locked/>
-    <w:rsid w:val="00DB1FFF"/>
-    <w:rPr>
-      <w:rFonts w:eastAsiaTheme="minorEastAsia" w:cs="Times New Roman"/>
-      <w:lang w:val="x-none" w:eastAsia="fr-FR"/>
-    </w:rPr>
-  </w:style>
-  <w:style w:type="character" w:customStyle="1" w:styleId="hps">
-    <w:name w:val="hps"/>
-    <w:basedOn w:val="Policepardfaut"/>
-    <w:rsid w:val="00D701BC"/>
-    <w:rPr>
-      <w:rFonts w:cs="Times New Roman"/>
-    </w:rPr>
-  </w:style>
-</w:styles>
-</file>
-
-<file path=word/stylesWithEffects.xml><?xml version="1.0" encoding="utf-8"?>
-<w:styles xmlns:wpc="http://schemas.microsoft.com/office/word/2010/wordprocessingCanvas" xmlns:mc="http://schemas.openxmlformats.org/markup-compatibility/2006" xmlns:o="urn:schemas-microsoft-com:office:office" xmlns:r="http://schemas.openxmlformats.org/officeDocument/2006/relationships" xmlns:m="http://schemas.openxmlformats.org/officeDocument/2006/math" xmlns:v="urn:schemas-microsoft-com:vml" xmlns:wp14="http://schemas.microsoft.com/office/word/2010/wordprocessingDrawing" xmlns:wp="http://schemas.openxmlformats.org/drawingml/2006/wordprocessingDrawing" xmlns:w10="urn:schemas-microsoft-com:office:word" xmlns:w="http://schemas.openxmlformats.org/wordprocessingml/2006/main" xmlns:w14="http://schemas.microsoft.com/office/word/2010/wordml" xmlns:wpg="http://schemas.microsoft.com/office/word/2010/wordprocessingGroup" xmlns:wpi="http://schemas.microsoft.com/office/word/2010/wordprocessingInk" xmlns:wne="http://schemas.microsoft.com/office/word/2006/wordml" xmlns:wps="http://schemas.microsoft.com/office/word/2010/wordprocessingShape" mc:Ignorable="w14 wp14">
-  <w:docDefaults>
-    <w:rPrDefault>
-      <w:rPr>
-        <w:rFonts w:asciiTheme="minorHAnsi" w:eastAsia="Times New Roman" w:hAnsiTheme="minorHAnsi" w:cstheme="minorHAnsi"/>
-        <w:sz w:val="22"/>
-        <w:szCs w:val="22"/>
-        <w:lang w:val="fr-FR" w:eastAsia="en-US" w:bidi="ar-SA"/>
-      </w:rPr>
-    </w:rPrDefault>
-    <w:pPrDefault>
-      <w:pPr>
-        <w:spacing w:after="160" w:line="259" w:lineRule="auto"/>
-      </w:pPr>
-    </w:pPrDefault>
-  </w:docDefaults>
-  <w:latentStyles w:defLockedState="0" w:defUIPriority="99" w:defSemiHidden="0" w:defUnhideWhenUsed="0" w:defQFormat="0" w:count="267">
-    <w:lsdException w:name="Normal" w:uiPriority="0" w:qFormat="1"/>
-    <w:lsdException w:name="heading 1" w:uiPriority="9" w:qFormat="1"/>
-    <w:lsdException w:name="heading 2" w:semiHidden="1" w:uiPriority="9" w:unhideWhenUsed="1" w:qFormat="1"/>
-    <w:lsdException w:name="heading 3" w:semiHidden="1" w:uiPriority="9" w:unhideWhenUsed="1" w:qFormat="1"/>
-    <w:lsdException w:name="heading 4" w:semiHidden="1" w:uiPriority="9" w:unhideWhenUsed="1" w:qFormat="1"/>
-    <w:lsdException w:name="heading 5" w:semiHidden="1" w:uiPriority="9" w:unhideWhenUsed="1" w:qFormat="1"/>
-    <w:lsdException w:name="heading 6" w:semiHidden="1" w:uiPriority="9" w:unhideWhenUsed="1" w:qFormat="1"/>
-    <w:lsdException w:name="heading 7" w:semiHidden="1" w:uiPriority="9" w:unhideWhenUsed="1" w:qFormat="1"/>
-    <w:lsdException w:name="heading 8" w:semiHidden="1" w:uiPriority="9" w:unhideWhenUsed="1" w:qFormat="1"/>
-    <w:lsdException w:name="heading 9" w:semiHidden="1" w:uiPriority="9" w:unhideWhenUsed="1" w:qFormat="1"/>
-    <w:lsdException w:name="index 1" w:semiHidden="1" w:unhideWhenUsed="1"/>
-    <w:lsdException w:name="index 2" w:semiHidden="1" w:unhideWhenUsed="1"/>
-    <w:lsdException w:name="index 3" w:semiHidden="1" w:unhideWhenUsed="1"/>
-    <w:lsdException w:name="index 4" w:semiHidden="1" w:unhideWhenUsed="1"/>
-    <w:lsdException w:name="index 5" w:semiHidden="1" w:unhideWhenUsed="1"/>
-    <w:lsdException w:name="index 6" w:semiHidden="1" w:unhideWhenUsed="1"/>
-    <w:lsdException w:name="index 7" w:semiHidden="1" w:unhideWhenUsed="1"/>
-    <w:lsdException w:name="index 8" w:semiHidden="1" w:unhideWhenUsed="1"/>
-    <w:lsdException w:name="index 9" w:semiHidden="1" w:unhideWhenUsed="1"/>
-    <w:lsdException w:name="toc 1" w:semiHidden="1" w:uiPriority="39" w:unhideWhenUsed="1"/>
-    <w:lsdException w:name="toc 2" w:semiHidden="1" w:uiPriority="39" w:unhideWhenUsed="1"/>
-    <w:lsdException w:name="toc 3" w:semiHidden="1" w:uiPriority="39" w:unhideWhenUsed="1"/>
-    <w:lsdException w:name="toc 4" w:semiHidden="1" w:uiPriority="39" w:unhideWhenUsed="1"/>
-    <w:lsdException w:name="toc 5" w:semiHidden="1" w:uiPriority="39" w:unhideWhenUsed="1"/>
-    <w:lsdException w:name="toc 6" w:semiHidden="1" w:uiPriority="39" w:unhideWhenUsed="1"/>
-    <w:lsdException w:name="toc 7" w:semiHidden="1" w:uiPriority="39" w:unhideWhenUsed="1"/>
-    <w:lsdException w:name="toc 8" w:semiHidden="1" w:uiPriority="39" w:unhideWhenUsed="1"/>
-    <w:lsdException w:name="toc 9" w:semiHidden="1" w:uiPriority="39" w:unhideWhenUsed="1"/>
-    <w:lsdException w:name="Normal Indent" w:semiHidden="1" w:unhideWhenUsed="1"/>
-    <w:lsdException w:name="footnote text" w:semiHidden="1" w:unhideWhenUsed="1"/>
-    <w:lsdException w:name="annotation text" w:semiHidden="1" w:unhideWhenUsed="1"/>
-    <w:lsdException w:name="header" w:semiHidden="1" w:unhideWhenUsed="1"/>
-    <w:lsdException w:name="footer" w:semiHidden="1" w:unhideWhenUsed="1"/>
-    <w:lsdException w:name="index heading" w:semiHidden="1" w:unhideWhenUsed="1"/>
-    <w:lsdException w:name="caption" w:semiHidden="1" w:uiPriority="35" w:unhideWhenUsed="1" w:qFormat="1"/>
-    <w:lsdException w:name="table of figures" w:semiHidden="1" w:unhideWhenUsed="1"/>
-    <w:lsdException w:name="envelope address" w:semiHidden="1" w:unhideWhenUsed="1"/>
-    <w:lsdException w:name="envelope return" w:semiHidden="1" w:unhideWhenUsed="1"/>
-    <w:lsdException w:name="footnote reference" w:semiHidden="1" w:unhideWhenUsed="1"/>
-    <w:lsdException w:name="annotation reference" w:semiHidden="1" w:unhideWhenUsed="1"/>
-    <w:lsdException w:name="line number" w:semiHidden="1" w:unhideWhenUsed="1"/>
-    <w:lsdException w:name="page number" w:semiHidden="1" w:unhideWhenUsed="1"/>
-    <w:lsdException w:name="endnote reference" w:semiHidden="1" w:unhideWhenUsed="1"/>
-    <w:lsdException w:name="endnote text" w:semiHidden="1" w:unhideWhenUsed="1"/>
-    <w:lsdException w:name="table of authorities" w:semiHidden="1" w:unhideWhenUsed="1"/>
-    <w:lsdException w:name="macro" w:semiHidden="1" w:unhideWhenUsed="1"/>
-    <w:lsdException w:name="toa heading" w:semiHidden="1" w:unhideWhenUsed="1"/>
-    <w:lsdException w:name="List" w:semiHidden="1" w:unhideWhenUsed="1"/>
-    <w:lsdException w:name="List Bullet" w:semiHidden="1" w:unhideWhenUsed="1"/>
-    <w:lsdException w:name="List Number" w:semiHidden="1" w:unhideWhenUsed="1"/>
-    <w:lsdException w:name="List 2" w:semiHidden="1" w:unhideWhenUsed="1"/>
-    <w:lsdException w:name="List 3" w:semiHidden="1" w:unhideWhenUsed="1"/>
-    <w:lsdException w:name="List 4" w:semiHidden="1" w:unhideWhenUsed="1"/>
-    <w:lsdException w:name="List 5" w:semiHidden="1" w:unhideWhenUsed="1"/>
-    <w:lsdException w:name="List Bullet 2" w:semiHidden="1" w:unhideWhenUsed="1"/>
-    <w:lsdException w:name="List Bullet 3" w:semiHidden="1" w:unhideWhenUsed="1"/>
-    <w:lsdException w:name="List Bullet 4" w:semiHidden="1" w:unhideWhenUsed="1"/>
-    <w:lsdException w:name="List Bullet 5" w:semiHidden="1" w:unhideWhenUsed="1"/>
-    <w:lsdException w:name="List Number 2" w:semiHidden="1" w:unhideWhenUsed="1"/>
-    <w:lsdException w:name="List Number 3" w:semiHidden="1" w:unhideWhenUsed="1"/>
-    <w:lsdException w:name="List Number 4" w:semiHidden="1" w:unhideWhenUsed="1"/>
-    <w:lsdException w:name="List Number 5" w:semiHidden="1" w:unhideWhenUsed="1"/>
-    <w:lsdException w:name="Title" w:uiPriority="10" w:qFormat="1"/>
-    <w:lsdException w:name="Closing" w:semiHidden="1" w:unhideWhenUsed="1"/>
-    <w:lsdException w:name="Signature" w:semiHidden="1" w:unhideWhenUsed="1"/>
-    <w:lsdException w:name="Default Paragraph Font" w:semiHidden="1" w:uiPriority="1" w:unhideWhenUsed="1"/>
-    <w:lsdException w:name="Body Text" w:semiHidden="1" w:unhideWhenUsed="1"/>
-    <w:lsdException w:name="Body Text Indent" w:semiHidden="1" w:unhideWhenUsed="1"/>
-    <w:lsdException w:name="List Continue" w:semiHidden="1" w:unhideWhenUsed="1"/>
-    <w:lsdException w:name="List Continue 2" w:semiHidden="1" w:unhideWhenUsed="1"/>
-    <w:lsdException w:name="List Continue 3" w:semiHidden="1" w:unhideWhenUsed="1"/>
-    <w:lsdException w:name="List Continue 4" w:semiHidden="1" w:unhideWhenUsed="1"/>
-    <w:lsdException w:name="List Continue 5" w:semiHidden="1" w:unhideWhenUsed="1"/>
-    <w:lsdException w:name="Message Header" w:semiHidden="1" w:unhideWhenUsed="1"/>
-    <w:lsdException w:name="Subtitle" w:uiPriority="11" w:qFormat="1"/>
-    <w:lsdException w:name="Salutation" w:semiHidden="1" w:unhideWhenUsed="1"/>
-    <w:lsdException w:name="Date" w:semiHidden="1" w:unhideWhenUsed="1"/>
-    <w:lsdException w:name="Body Text First Indent" w:semiHidden="1" w:unhideWhenUsed="1"/>
-    <w:lsdException w:name="Body Text First Indent 2" w:semiHidden="1" w:unhideWhenUsed="1"/>
-    <w:lsdException w:name="Note Heading" w:semiHidden="1" w:unhideWhenUsed="1"/>
-    <w:lsdException w:name="Body Text 2" w:semiHidden="1" w:unhideWhenUsed="1"/>
-    <w:lsdException w:name="Body Text 3" w:semiHidden="1" w:unhideWhenUsed="1"/>
-    <w:lsdException w:name="Body Text Indent 2" w:semiHidden="1" w:unhideWhenUsed="1"/>
-    <w:lsdException w:name="Body Text Indent 3" w:semiHidden="1" w:unhideWhenUsed="1"/>
-    <w:lsdException w:name="Block Text" w:semiHidden="1" w:unhideWhenUsed="1"/>
-    <w:lsdException w:name="Hyperlink" w:semiHidden="1" w:unhideWhenUsed="1"/>
-    <w:lsdException w:name="FollowedHyperlink" w:semiHidden="1" w:unhideWhenUsed="1"/>
-    <w:lsdException w:name="Strong" w:uiPriority="22" w:qFormat="1"/>
-    <w:lsdException w:name="Emphasis" w:uiPriority="20" w:qFormat="1"/>
-    <w:lsdException w:name="Document Map" w:semiHidden="1" w:unhideWhenUsed="1"/>
-    <w:lsdException w:name="Plain Text" w:semiHidden="1" w:unhideWhenUsed="1"/>
-    <w:lsdException w:name="E-mail Signature" w:semiHidden="1" w:unhideWhenUsed="1"/>
-    <w:lsdException w:name="HTML Top of Form" w:semiHidden="1" w:unhideWhenUsed="1"/>
-    <w:lsdException w:name="HTML Bottom of Form" w:semiHidden="1" w:unhideWhenUsed="1"/>
-    <w:lsdException w:name="Normal (Web)" w:semiHidden="1" w:unhideWhenUsed="1"/>
-    <w:lsdException w:name="HTML Acronym" w:semiHidden="1" w:unhideWhenUsed="1"/>
-    <w:lsdException w:name="HTML Address" w:semiHidden="1" w:unhideWhenUsed="1"/>
-    <w:lsdException w:name="HTML Cite" w:semiHidden="1" w:unhideWhenUsed="1"/>
-    <w:lsdException w:name="HTML Code" w:semiHidden="1" w:unhideWhenUsed="1"/>
-    <w:lsdException w:name="HTML Definition" w:semiHidden="1" w:unhideWhenUsed="1"/>
-    <w:lsdException w:name="HTML Keyboard" w:semiHidden="1" w:unhideWhenUsed="1"/>
-    <w:lsdException w:name="HTML Preformatted" w:semiHidden="1" w:unhideWhenUsed="1"/>
-    <w:lsdException w:name="HTML Sample" w:semiHidden="1" w:unhideWhenUsed="1"/>
-    <w:lsdException w:name="HTML Typewriter" w:semiHidden="1" w:unhideWhenUsed="1"/>
-    <w:lsdException w:name="HTML Variable" w:semiHidden="1" w:unhideWhenUsed="1"/>
-    <w:lsdException w:name="annotation subject" w:semiHidden="1" w:unhideWhenUsed="1"/>
-    <w:lsdException w:name="No List" w:semiHidden="1" w:unhideWhenUsed="1"/>
-    <w:lsdException w:name="Outline List 1" w:semiHidden="1" w:unhideWhenUsed="1"/>
-    <w:lsdException w:name="Outline List 2" w:semiHidden="1" w:unhideWhenUsed="1"/>
-    <w:lsdException w:name="Outline List 3" w:semiHidden="1" w:unhideWhenUsed="1"/>
-    <w:lsdException w:name="Balloon Text" w:semiHidden="1" w:unhideWhenUsed="1"/>
-    <w:lsdException w:name="Table Grid" w:uiPriority="39"/>
-    <w:lsdException w:name="Placeholder Text" w:semiHidden="1"/>
-    <w:lsdException w:name="No Spacing" w:uiPriority="1" w:qFormat="1"/>
-    <w:lsdException w:name="Light Shading" w:uiPriority="60"/>
-    <w:lsdException w:name="Light List" w:uiPriority="61"/>
-    <w:lsdException w:name="Light Grid" w:uiPriority="62"/>
-    <w:lsdException w:name="Medium Shading 1" w:uiPriority="63"/>
-    <w:lsdException w:name="Medium Shading 2" w:uiPriority="64"/>
-    <w:lsdException w:name="Medium List 1" w:uiPriority="65"/>
-    <w:lsdException w:name="Medium List 2" w:uiPriority="66"/>
-    <w:lsdException w:name="Medium Grid 1" w:uiPriority="67"/>
-    <w:lsdException w:name="Medium Grid 2" w:uiPriority="68"/>
-    <w:lsdException w:name="Medium Grid 3" w:uiPriority="69"/>
-    <w:lsdException w:name="Dark List" w:uiPriority="70"/>
-    <w:lsdException w:name="Colorful Shading" w:uiPriority="71"/>
-    <w:lsdException w:name="Colorful List" w:uiPriority="72"/>
-    <w:lsdException w:name="Colorful Grid" w:uiPriority="73"/>
-    <w:lsdException w:name="Light Shading Accent 1" w:uiPriority="60"/>
-    <w:lsdException w:name="Light List Accent 1" w:uiPriority="61"/>
-    <w:lsdException w:name="Light Grid Accent 1" w:uiPriority="62"/>
-    <w:lsdException w:name="Medium Shading 1 Accent 1" w:uiPriority="63"/>
-    <w:lsdException w:name="Medium Shading 2 Accent 1" w:uiPriority="64"/>
-    <w:lsdException w:name="Medium List 1 Accent 1" w:uiPriority="65"/>
-    <w:lsdException w:name="Revision" w:semiHidden="1"/>
-    <w:lsdException w:name="List Paragraph" w:uiPriority="34" w:qFormat="1"/>
-    <w:lsdException w:name="Quote" w:uiPriority="29" w:qFormat="1"/>
-    <w:lsdException w:name="Intense Quote" w:uiPriority="30" w:qFormat="1"/>
-    <w:lsdException w:name="Medium List 2 Accent 1" w:uiPriority="66"/>
-    <w:lsdException w:name="Medium Grid 1 Accent 1" w:uiPriority="67"/>
-    <w:lsdException w:name="Medium Grid 2 Accent 1" w:uiPriority="68"/>
-    <w:lsdException w:name="Medium Grid 3 Accent 1" w:uiPriority="69"/>
-    <w:lsdException w:name="Dark List Accent 1" w:uiPriority="70"/>
-    <w:lsdException w:name="Colorful Shading Accent 1" w:uiPriority="71"/>
-    <w:lsdException w:name="Colorful List Accent 1" w:uiPriority="72"/>
-    <w:lsdException w:name="Colorful Grid Accent 1" w:uiPriority="73"/>
-    <w:lsdException w:name="Light Shading Accent 2" w:uiPriority="60"/>
-    <w:lsdException w:name="Light List Accent 2" w:uiPriority="61"/>
-    <w:lsdException w:name="Light Grid Accent 2" w:uiPriority="62"/>
-    <w:lsdException w:name="Medium Shading 1 Accent 2" w:uiPriority="63"/>
-    <w:lsdException w:name="Medium Shading 2 Accent 2" w:uiPriority="64"/>
-    <w:lsdException w:name="Medium List 1 Accent 2" w:uiPriority="65"/>
-    <w:lsdException w:name="Medium List 2 Accent 2" w:uiPriority="66"/>
-    <w:lsdException w:name="Medium Grid 1 Accent 2" w:uiPriority="67"/>
-    <w:lsdException w:name="Medium Grid 2 Accent 2" w:uiPriority="68"/>
-    <w:lsdException w:name="Medium Grid 3 Accent 2" w:uiPriority="69"/>
-    <w:lsdException w:name="Dark List Accent 2" w:uiPriority="70"/>
-    <w:lsdException w:name="Colorful Shading Accent 2" w:uiPriority="71"/>
-    <w:lsdException w:name="Colorful List Accent 2" w:uiPriority="72"/>
-    <w:lsdException w:name="Colorful Grid Accent 2" w:uiPriority="73"/>
-    <w:lsdException w:name="Light Shading Accent 3" w:uiPriority="60"/>
-    <w:lsdException w:name="Light List Accent 3" w:uiPriority="61"/>
-    <w:lsdException w:name="Light Grid Accent 3" w:uiPriority="62"/>
-    <w:lsdException w:name="Medium Shading 1 Accent 3" w:uiPriority="63"/>
-    <w:lsdException w:name="Medium Shading 2 Accent 3" w:uiPriority="64"/>
-    <w:lsdException w:name="Medium List 1 Accent 3" w:uiPriority="65"/>
-    <w:lsdException w:name="Medium List 2 Accent 3" w:uiPriority="66"/>
-    <w:lsdException w:name="Medium Grid 1 Accent 3" w:uiPriority="67"/>
-    <w:lsdException w:name="Medium Grid 2 Accent 3" w:uiPriority="68"/>
-    <w:lsdException w:name="Medium Grid 3 Accent 3" w:uiPriority="69"/>
-    <w:lsdException w:name="Dark List Accent 3" w:uiPriority="70"/>
-    <w:lsdException w:name="Colorful Shading Accent 3" w:uiPriority="71"/>
-    <w:lsdException w:name="Colorful List Accent 3" w:uiPriority="72"/>
-    <w:lsdException w:name="Colorful Grid Accent 3" w:uiPriority="73"/>
-    <w:lsdException w:name="Light Shading Accent 4" w:uiPriority="60"/>
-    <w:lsdException w:name="Light List Accent 4" w:uiPriority="61"/>
-    <w:lsdException w:name="Light Grid Accent 4" w:uiPriority="62"/>
-    <w:lsdException w:name="Medium Shading 1 Accent 4" w:uiPriority="63"/>
-    <w:lsdException w:name="Medium Shading 2 Accent 4" w:uiPriority="64"/>
-    <w:lsdException w:name="Medium List 1 Accent 4" w:uiPriority="65"/>
-    <w:lsdException w:name="Medium List 2 Accent 4" w:uiPriority="66"/>
-    <w:lsdException w:name="Medium Grid 1 Accent 4" w:uiPriority="67"/>
-    <w:lsdException w:name="Medium Grid 2 Accent 4" w:uiPriority="68"/>
-    <w:lsdException w:name="Medium Grid 3 Accent 4" w:uiPriority="69"/>
-    <w:lsdException w:name="Dark List Accent 4" w:uiPriority="70"/>
-    <w:lsdException w:name="Colorful Shading Accent 4" w:uiPriority="71"/>
-    <w:lsdException w:name="Colorful List Accent 4" w:uiPriority="72"/>
-    <w:lsdException w:name="Colorful Grid Accent 4" w:uiPriority="73"/>
-    <w:lsdException w:name="Light Shading Accent 5" w:uiPriority="60"/>
-    <w:lsdException w:name="Light List Accent 5" w:uiPriority="61"/>
-    <w:lsdException w:name="Light Grid Accent 5" w:uiPriority="62"/>
-    <w:lsdException w:name="Medium Shading 1 Accent 5" w:uiPriority="63"/>
-    <w:lsdException w:name="Medium Shading 2 Accent 5" w:uiPriority="64"/>
-    <w:lsdException w:name="Medium List 1 Accent 5" w:uiPriority="65"/>
-    <w:lsdException w:name="Medium List 2 Accent 5" w:uiPriority="66"/>
-    <w:lsdException w:name="Medium Grid 1 Accent 5" w:uiPriority="67"/>
-    <w:lsdException w:name="Medium Grid 2 Accent 5" w:uiPriority="68"/>
-    <w:lsdException w:name="Medium Grid 3 Accent 5" w:uiPriority="69"/>
-    <w:lsdException w:name="Dark List Accent 5" w:uiPriority="70"/>
-    <w:lsdException w:name="Colorful Shading Accent 5" w:uiPriority="71"/>
-    <w:lsdException w:name="Colorful List Accent 5" w:uiPriority="72"/>
-    <w:lsdException w:name="Colorful Grid Accent 5" w:uiPriority="73"/>
-    <w:lsdException w:name="Light Shading Accent 6" w:uiPriority="60"/>
-    <w:lsdException w:name="Light List Accent 6" w:uiPriority="61"/>
-    <w:lsdException w:name="Light Grid Accent 6" w:uiPriority="62"/>
-    <w:lsdException w:name="Medium Shading 1 Accent 6" w:uiPriority="63"/>
-    <w:lsdException w:name="Medium Shading 2 Accent 6" w:uiPriority="64"/>
-    <w:lsdException w:name="Medium List 1 Accent 6" w:uiPriority="65"/>
-    <w:lsdException w:name="Medium List 2 Accent 6" w:uiPriority="66"/>
-    <w:lsdException w:name="Medium Grid 1 Accent 6" w:uiPriority="67"/>
-    <w:lsdException w:name="Medium Grid 2 Accent 6" w:uiPriority="68"/>
-    <w:lsdException w:name="Medium Grid 3 Accent 6" w:uiPriority="69"/>
-    <w:lsdException w:name="Dark List Accent 6" w:uiPriority="70"/>
-    <w:lsdException w:name="Colorful Shading Accent 6" w:uiPriority="71"/>
-    <w:lsdException w:name="Colorful List Accent 6" w:uiPriority="72"/>
-    <w:lsdException w:name="Colorful Grid Accent 6" w:uiPriority="73"/>
-    <w:lsdException w:name="Subtle Emphasis" w:uiPriority="19" w:qFormat="1"/>
-    <w:lsdException w:name="Intense Emphasis" w:uiPriority="21" w:qFormat="1"/>
-    <w:lsdException w:name="Subtle Reference" w:uiPriority="31" w:qFormat="1"/>
-    <w:lsdException w:name="Intense Reference" w:uiPriority="32" w:qFormat="1"/>
-    <w:lsdException w:name="Book Title" w:uiPriority="33" w:qFormat="1"/>
-    <w:lsdException w:name="Bibliography" w:semiHidden="1" w:uiPriority="37" w:unhideWhenUsed="1"/>
-    <w:lsdException w:name="TOC Heading" w:semiHidden="1" w:uiPriority="39" w:unhideWhenUsed="1" w:qFormat="1"/>
+    <w:lsdException w:name="Plain Table 1" w:uiPriority="41"/>
+    <w:lsdException w:name="Plain Table 2" w:uiPriority="42"/>
+    <w:lsdException w:name="Plain Table 3" w:uiPriority="43"/>
+    <w:lsdException w:name="Plain Table 4" w:uiPriority="44"/>
+    <w:lsdException w:name="Plain Table 5" w:uiPriority="45"/>
+    <w:lsdException w:name="Grid Table Light" w:uiPriority="40"/>
+    <w:lsdException w:name="Grid Table 1 Light" w:uiPriority="46"/>
+    <w:lsdException w:name="Grid Table 2" w:uiPriority="47"/>
+    <w:lsdException w:name="Grid Table 3" w:uiPriority="48"/>
+    <w:lsdException w:name="Grid Table 4" w:uiPriority="49"/>
+    <w:lsdException w:name="Grid Table 5 Dark" w:uiPriority="50"/>
+    <w:lsdException w:name="Grid Table 6 Colorful" w:uiPriority="51"/>
+    <w:lsdException w:name="Grid Table 7 Colorful" w:uiPriority="52"/>
+    <w:lsdException w:name="Grid Table 1 Light Accent 1" w:uiPriority="46"/>
+    <w:lsdException w:name="Grid Table 2 Accent 1" w:uiPriority="47"/>
+    <w:lsdException w:name="Grid Table 3 Accent 1" w:uiPriority="48"/>
+    <w:lsdException w:name="Grid Table 4 Accent 1" w:uiPriority="49"/>
+    <w:lsdException w:name="Grid Table 5 Dark Accent 1" w:uiPriority="50"/>
+    <w:lsdException w:name="Grid Table 6 Colorful Accent 1" w:uiPriority="51"/>
+    <w:lsdException w:name="Grid Table 7 Colorful Accent 1" w:uiPriority="52"/>
+    <w:lsdException w:name="Grid Table 1 Light Accent 2" w:uiPriority="46"/>
+    <w:lsdException w:name="Grid Table 2 Accent 2" w:uiPriority="47"/>
+    <w:lsdException w:name="Grid Table 3 Accent 2" w:uiPriority="48"/>
+    <w:lsdException w:name="Grid Table 4 Accent 2" w:uiPriority="49"/>
+    <w:lsdException w:name="Grid Table 5 Dark Accent 2" w:uiPriority="50"/>
+    <w:lsdException w:name="Grid Table 6 Colorful Accent 2" w:uiPriority="51"/>
+    <w:lsdException w:name="Grid Table 7 Colorful Accent 2" w:uiPriority="52"/>
+    <w:lsdException w:name="Grid Table 1 Light Accent 3" w:uiPriority="46"/>
+    <w:lsdException w:name="Grid Table 2 Accent 3" w:uiPriority="47"/>
+    <w:lsdException w:name="Grid Table 3 Accent 3" w:uiPriority="48"/>
+    <w:lsdException w:name="Grid Table 4 Accent 3" w:uiPriority="49"/>
+    <w:lsdException w:name="Grid Table 5 Dark Accent 3" w:uiPriority="50"/>
+    <w:lsdException w:name="Grid Table 6 Colorful Accent 3" w:uiPriority="51"/>
+    <w:lsdException w:name="Grid Table 7 Colorful Accent 3" w:uiPriority="52"/>
+    <w:lsdException w:name="Grid Table 1 Light Accent 4" w:uiPriority="46"/>
+    <w:lsdException w:name="Grid Table 2 Accent 4" w:uiPriority="47"/>
+    <w:lsdException w:name="Grid Table 3 Accent 4" w:uiPriority="48"/>
+    <w:lsdException w:name="Grid Table 4 Accent 4" w:uiPriority="49"/>
+    <w:lsdException w:name="Grid Table 5 Dark Accent 4" w:uiPriority="50"/>
+    <w:lsdException w:name="Grid Table 6 Colorful Accent 4" w:uiPriority="51"/>
+    <w:lsdException w:name="Grid Table 7 Colorful Accent 4" w:uiPriority="52"/>
+    <w:lsdException w:name="Grid Table 1 Light Accent 5" w:uiPriority="46"/>
+    <w:lsdException w:name="Grid Table 2 Accent 5" w:uiPriority="47"/>
+    <w:lsdException w:name="Grid Table 3 Accent 5" w:uiPriority="48"/>
+    <w:lsdException w:name="Grid Table 4 Accent 5" w:uiPriority="49"/>
+    <w:lsdException w:name="Grid Table 5 Dark Accent 5" w:uiPriority="50"/>
+    <w:lsdException w:name="Grid Table 6 Colorful Accent 5" w:uiPriority="51"/>
+    <w:lsdException w:name="Grid Table 7 Colorful Accent 5" w:uiPriority="52"/>
+    <w:lsdException w:name="Grid Table 1 Light Accent 6" w:uiPriority="46"/>
+    <w:lsdException w:name="Grid Table 2 Accent 6" w:uiPriority="47"/>
+    <w:lsdException w:name="Grid Table 3 Accent 6" w:uiPriority="48"/>
+    <w:lsdException w:name="Grid Table 4 Accent 6" w:uiPriority="49"/>
+    <w:lsdException w:name="Grid Table 5 Dark Accent 6" w:uiPriority="50"/>
+    <w:lsdException w:name="Grid Table 6 Colorful Accent 6" w:uiPriority="51"/>
+    <w:lsdException w:name="Grid Table 7 Colorful Accent 6" w:uiPriority="52"/>
+    <w:lsdException w:name="List Table 1 Light" w:uiPriority="46"/>
+    <w:lsdException w:name="List Table 2" w:uiPriority="47"/>
+    <w:lsdException w:name="List Table 3" w:uiPriority="48"/>
+    <w:lsdException w:name="List Table 4" w:uiPriority="49"/>
+    <w:lsdException w:name="List Table 5 Dark" w:uiPriority="50"/>
+    <w:lsdException w:name="List Table 6 Colorful" w:uiPriority="51"/>
+    <w:lsdException w:name="List Table 7 Colorful" w:uiPriority="52"/>
+    <w:lsdException w:name="List Table 1 Light Accent 1" w:uiPriority="46"/>
+    <w:lsdException w:name="List Table 2 Accent 1" w:uiPriority="47"/>
+    <w:lsdException w:name="List Table 3 Accent 1" w:uiPriority="48"/>
+    <w:lsdException w:name="List Table 4 Accent 1" w:uiPriority="49"/>
+    <w:lsdException w:name="List Table 5 Dark Accent 1" w:uiPriority="50"/>
+    <w:lsdException w:name="List Table 6 Colorful Accent 1" w:uiPriority="51"/>
+    <w:lsdException w:name="List Table 7 Colorful Accent 1" w:uiPriority="52"/>
+    <w:lsdException w:name="List Table 1 Light Accent 2" w:uiPriority="46"/>
+    <w:lsdException w:name="List Table 2 Accent 2" w:uiPriority="47"/>
+    <w:lsdException w:name="List Table 3 Accent 2" w:uiPriority="48"/>
+    <w:lsdException w:name="List Table 4 Accent 2" w:uiPriority="49"/>
+    <w:lsdException w:name="List Table 5 Dark Accent 2" w:uiPriority="50"/>
+    <w:lsdException w:name="List Table 6 Colorful Accent 2" w:uiPriority="51"/>
+    <w:lsdException w:name="List Table 7 Colorful Accent 2" w:uiPriority="52"/>
+    <w:lsdException w:name="List Table 1 Light Accent 3" w:uiPriority="46"/>
+    <w:lsdException w:name="List Table 2 Accent 3" w:uiPriority="47"/>
+    <w:lsdException w:name="List Table 3 Accent 3" w:uiPriority="48"/>
+    <w:lsdException w:name="List Table 4 Accent 3" w:uiPriority="49"/>
+    <w:lsdException w:name="List Table 5 Dark Accent 3" w:uiPriority="50"/>
+    <w:lsdException w:name="List Table 6 Colorful Accent 3" w:uiPriority="51"/>
+    <w:lsdException w:name="List Table 7 Colorful Accent 3" w:uiPriority="52"/>
+    <w:lsdException w:name="List Table 1 Light Accent 4" w:uiPriority="46"/>
+    <w:lsdException w:name="List Table 2 Accent 4" w:uiPriority="47"/>
+    <w:lsdException w:name="List Table 3 Accent 4" w:uiPriority="48"/>
+    <w:lsdException w:name="List Table 4 Accent 4" w:uiPriority="49"/>
+    <w:lsdException w:name="List Table 5 Dark Accent 4" w:uiPriority="50"/>
+    <w:lsdException w:name="List Table 6 Colorful Accent 4" w:uiPriority="51"/>
+    <w:lsdException w:name="List Table 7 Colorful Accent 4" w:uiPriority="52"/>
+    <w:lsdException w:name="List Table 1 Light Accent 5" w:uiPriority="46"/>
+    <w:lsdException w:name="List Table 2 Accent 5" w:uiPriority="47"/>
+    <w:lsdException w:name="List Table 3 Accent 5" w:uiPriority="48"/>
+    <w:lsdException w:name="List Table 4 Accent 5" w:uiPriority="49"/>
+    <w:lsdException w:name="List Table 5 Dark Accent 5" w:uiPriority="50"/>
+    <w:lsdException w:name="List Table 6 Colorful Accent 5" w:uiPriority="51"/>
+    <w:lsdException w:name="List Table 7 Colorful Accent 5" w:uiPriority="52"/>
+    <w:lsdException w:name="List Table 1 Light Accent 6" w:uiPriority="46"/>
+    <w:lsdException w:name="List Table 2 Accent 6" w:uiPriority="47"/>
+    <w:lsdException w:name="List Table 3 Accent 6" w:uiPriority="48"/>
+    <w:lsdException w:name="List Table 4 Accent 6" w:uiPriority="49"/>
+    <w:lsdException w:name="List Table 5 Dark Accent 6" w:uiPriority="50"/>
+    <w:lsdException w:name="List Table 6 Colorful Accent 6" w:uiPriority="51"/>
+    <w:lsdException w:name="List Table 7 Colorful Accent 6" w:uiPriority="52"/>
   </w:latentStyles>
   <w:style w:type="paragraph" w:default="1" w:styleId="Normal">
     <w:name w:val="Normal"/>
@@ -8164,7 +7925,7 @@
   <a:extraClrSchemeLst/>
   <a:extLst>
     <a:ext uri="{05A4C25C-085E-4340-85A3-A5531E510DB2}">
-      <thm15:themeFamily xmlns:thm15="http://schemas.microsoft.com/office/thememl/2012/main" xmlns="" name="Office Theme" id="{62F939B6-93AF-4DB8-9C6B-D6C7DFDC589F}" vid="{4A3C46E8-61CC-4603-A589-7422A47A8E4A}"/>
+      <thm15:themeFamily xmlns:thm15="http://schemas.microsoft.com/office/thememl/2012/main" name="Office Theme" id="{62F939B6-93AF-4DB8-9C6B-D6C7DFDC589F}" vid="{4A3C46E8-61CC-4603-A589-7422A47A8E4A}"/>
     </a:ext>
   </a:extLst>
 </a:theme>

</xml_diff>

<commit_message>
Add paragraph about importing sample data to database
</commit_message>
<xml_diff>
--- a/Getting_Started_V1.docx
+++ b/Getting_Started_V1.docx
@@ -38,13 +38,23 @@
                 <w:sz w:val="24"/>
               </w:rPr>
             </w:pPr>
+            <w:proofErr w:type="spellStart"/>
             <w:r>
               <w:rPr>
                 <w:color w:val="2E74B5" w:themeColor="accent1" w:themeShade="BF"/>
                 <w:sz w:val="24"/>
                 <w:szCs w:val="24"/>
               </w:rPr>
-              <w:t>CloudCommerce Factory</w:t>
+              <w:t>CloudCommerce</w:t>
+            </w:r>
+            <w:proofErr w:type="spellEnd"/>
+            <w:r>
+              <w:rPr>
+                <w:color w:val="2E74B5" w:themeColor="accent1" w:themeShade="BF"/>
+                <w:sz w:val="24"/>
+                <w:szCs w:val="24"/>
+              </w:rPr>
+              <w:t xml:space="preserve"> Factory</w:t>
             </w:r>
           </w:p>
         </w:tc>
@@ -65,6 +75,7 @@
                 <w:szCs w:val="88"/>
               </w:rPr>
             </w:pPr>
+            <w:proofErr w:type="spellStart"/>
             <w:r>
               <w:rPr>
                 <w:rFonts w:asciiTheme="majorHAnsi" w:eastAsiaTheme="majorEastAsia" w:hAnsiTheme="majorHAnsi"/>
@@ -72,8 +83,29 @@
                 <w:sz w:val="88"/>
                 <w:szCs w:val="88"/>
               </w:rPr>
-              <w:t>Getting Started</w:t>
+              <w:t>Getting</w:t>
             </w:r>
+            <w:proofErr w:type="spellEnd"/>
+            <w:r>
+              <w:rPr>
+                <w:rFonts w:asciiTheme="majorHAnsi" w:eastAsiaTheme="majorEastAsia" w:hAnsiTheme="majorHAnsi"/>
+                <w:color w:val="5B9BD5" w:themeColor="accent1"/>
+                <w:sz w:val="88"/>
+                <w:szCs w:val="88"/>
+              </w:rPr>
+              <w:t xml:space="preserve"> </w:t>
+            </w:r>
+            <w:proofErr w:type="spellStart"/>
+            <w:r>
+              <w:rPr>
+                <w:rFonts w:asciiTheme="majorHAnsi" w:eastAsiaTheme="majorEastAsia" w:hAnsiTheme="majorHAnsi"/>
+                <w:color w:val="5B9BD5" w:themeColor="accent1"/>
+                <w:sz w:val="88"/>
+                <w:szCs w:val="88"/>
+              </w:rPr>
+              <w:t>Started</w:t>
+            </w:r>
+            <w:proofErr w:type="spellEnd"/>
           </w:p>
         </w:tc>
       </w:tr>
@@ -167,13 +199,23 @@
                 <w:szCs w:val="28"/>
               </w:rPr>
             </w:pPr>
+            <w:proofErr w:type="spellStart"/>
             <w:r>
               <w:rPr>
                 <w:color w:val="5B9BD5" w:themeColor="accent1"/>
                 <w:sz w:val="28"/>
                 <w:szCs w:val="28"/>
               </w:rPr>
-              <w:t>CloudCommerce Factory</w:t>
+              <w:t>CloudCommerce</w:t>
+            </w:r>
+            <w:proofErr w:type="spellEnd"/>
+            <w:r>
+              <w:rPr>
+                <w:color w:val="5B9BD5" w:themeColor="accent1"/>
+                <w:sz w:val="28"/>
+                <w:szCs w:val="28"/>
+              </w:rPr>
+              <w:t xml:space="preserve"> Factory</w:t>
             </w:r>
           </w:p>
           <w:p>
@@ -279,8 +321,21 @@
         <w:t>winsdk_web.exe</w:t>
       </w:r>
       <w:r>
-        <w:t>): this will install msbuild as well as some needed dlls</w:t>
-      </w:r>
+        <w:t xml:space="preserve">): this will install </w:t>
+      </w:r>
+      <w:proofErr w:type="spellStart"/>
+      <w:r>
+        <w:t>msbuild</w:t>
+      </w:r>
+      <w:proofErr w:type="spellEnd"/>
+      <w:r>
+        <w:t xml:space="preserve"> as well as some needed </w:t>
+      </w:r>
+      <w:proofErr w:type="spellStart"/>
+      <w:r>
+        <w:t>dlls</w:t>
+      </w:r>
+      <w:proofErr w:type="spellEnd"/>
     </w:p>
     <w:p>
       <w:pPr>
@@ -301,7 +356,15 @@
         <w:t>Web)</w:t>
       </w:r>
       <w:r>
-        <w:t>: provides web development dlls needed by the solution</w:t>
+        <w:t xml:space="preserve">: provides web development </w:t>
+      </w:r>
+      <w:proofErr w:type="spellStart"/>
+      <w:r>
+        <w:t>dlls</w:t>
+      </w:r>
+      <w:proofErr w:type="spellEnd"/>
+      <w:r>
+        <w:t xml:space="preserve"> needed by the solution</w:t>
       </w:r>
       <w:r>
         <w:t>. Note</w:t>
@@ -325,8 +388,13 @@
         </w:numPr>
         <w:jc w:val="both"/>
       </w:pPr>
-      <w:r>
-        <w:t>PostSharp 2.1</w:t>
+      <w:proofErr w:type="spellStart"/>
+      <w:r>
+        <w:t>PostSharp</w:t>
+      </w:r>
+      <w:proofErr w:type="spellEnd"/>
+      <w:r>
+        <w:t xml:space="preserve"> 2.1</w:t>
       </w:r>
       <w:r>
         <w:t xml:space="preserve"> (version 2.1.</w:t>
@@ -377,8 +445,13 @@
         </w:rPr>
       </w:pPr>
       <w:r>
-        <w:t>Regarding PostSharp</w:t>
-      </w:r>
+        <w:t xml:space="preserve">Regarding </w:t>
+      </w:r>
+      <w:proofErr w:type="spellStart"/>
+      <w:r>
+        <w:t>PostSharp</w:t>
+      </w:r>
+      <w:proofErr w:type="spellEnd"/>
       <w:r>
         <w:t>, you may install it before launching the first compilation. In the other case, a</w:t>
       </w:r>
@@ -404,7 +477,21 @@
         <w:rPr>
           <w:i/>
         </w:rPr>
-        <w:t xml:space="preserve"> license -&gt; Register PostSharp Starter Edition</w:t>
+        <w:t xml:space="preserve"> license -&gt; Register </w:t>
+      </w:r>
+      <w:proofErr w:type="spellStart"/>
+      <w:r>
+        <w:rPr>
+          <w:i/>
+        </w:rPr>
+        <w:t>PostSharp</w:t>
+      </w:r>
+      <w:proofErr w:type="spellEnd"/>
+      <w:r>
+        <w:rPr>
+          <w:i/>
+        </w:rPr>
+        <w:t xml:space="preserve"> Starter Edition</w:t>
       </w:r>
       <w:r>
         <w:rPr>
@@ -554,13 +641,23 @@
       <w:r>
         <w:t xml:space="preserve">2012 or higher: </w:t>
       </w:r>
+      <w:proofErr w:type="spellStart"/>
       <w:r>
         <w:rPr>
           <w:rFonts w:ascii="Courier New" w:hAnsi="Courier New" w:cs="Courier New"/>
           <w:sz w:val="18"/>
           <w:szCs w:val="18"/>
         </w:rPr>
-        <w:t>dism /online /enable-feature /all /featurename:IIS-ASPNET45</w:t>
+        <w:t>dism</w:t>
+      </w:r>
+      <w:proofErr w:type="spellEnd"/>
+      <w:r>
+        <w:rPr>
+          <w:rFonts w:ascii="Courier New" w:hAnsi="Courier New" w:cs="Courier New"/>
+          <w:sz w:val="18"/>
+          <w:szCs w:val="18"/>
+        </w:rPr>
+        <w:t xml:space="preserve"> /online /enable-feature /all /featurename:IIS-ASPNET45</w:t>
       </w:r>
     </w:p>
     <w:p>
@@ -602,6 +699,7 @@
         </w:rPr>
         <w:t>–</w:t>
       </w:r>
+      <w:proofErr w:type="spellStart"/>
       <w:r>
         <w:rPr>
           <w:rFonts w:ascii="Courier New" w:hAnsi="Courier New" w:cs="Courier New"/>
@@ -610,6 +708,7 @@
         </w:rPr>
         <w:t>ir</w:t>
       </w:r>
+      <w:proofErr w:type="spellEnd"/>
     </w:p>
     <w:p>
       <w:pPr>
@@ -852,16 +951,26 @@
       <w:r>
         <w:t xml:space="preserve"> </w:t>
       </w:r>
-      <w:r>
-        <w:t xml:space="preserve">DeliveryBuild, </w:t>
-      </w:r>
-      <w:r>
-        <w:t>and a zip version of each of theme is created in DeliveryPackage</w:t>
-      </w:r>
+      <w:proofErr w:type="spellStart"/>
+      <w:r>
+        <w:t>DeliveryBuild</w:t>
+      </w:r>
+      <w:proofErr w:type="spellEnd"/>
       <w:r>
         <w:t xml:space="preserve">, </w:t>
       </w:r>
       <w:r>
+        <w:t xml:space="preserve">and a zip version of each of theme is created in </w:t>
+      </w:r>
+      <w:proofErr w:type="spellStart"/>
+      <w:r>
+        <w:t>DeliveryPackage</w:t>
+      </w:r>
+      <w:proofErr w:type="spellEnd"/>
+      <w:r>
+        <w:t xml:space="preserve">, </w:t>
+      </w:r>
+      <w:r>
         <w:t>for deployment purpose.</w:t>
       </w:r>
     </w:p>
@@ -870,7 +979,15 @@
         <w:jc w:val="both"/>
       </w:pPr>
       <w:r>
-        <w:t>You can also open the sln files with Visual Studio and compile the projects as you would do for any other C# project.</w:t>
+        <w:t xml:space="preserve">You can also open the </w:t>
+      </w:r>
+      <w:proofErr w:type="spellStart"/>
+      <w:r>
+        <w:t>sln</w:t>
+      </w:r>
+      <w:proofErr w:type="spellEnd"/>
+      <w:r>
+        <w:t xml:space="preserve"> files with Visual Studio and compile the projects as you would do for any other C# project.</w:t>
       </w:r>
     </w:p>
     <w:p>
@@ -896,10 +1013,42 @@
         <w:t>is</w:t>
       </w:r>
       <w:r>
-        <w:t xml:space="preserve"> MPf.Web.Administration, MP</w:t>
-      </w:r>
-      <w:r>
-        <w:t>f.Web.Front or MPf.Web.API depending of the sln file.</w:t>
+        <w:t xml:space="preserve"> </w:t>
+      </w:r>
+      <w:proofErr w:type="spellStart"/>
+      <w:r>
+        <w:t>MPf.Web.Administration</w:t>
+      </w:r>
+      <w:proofErr w:type="spellEnd"/>
+      <w:r>
+        <w:t xml:space="preserve">, </w:t>
+      </w:r>
+      <w:proofErr w:type="spellStart"/>
+      <w:r>
+        <w:t>MP</w:t>
+      </w:r>
+      <w:r>
+        <w:t>f.Web.Front</w:t>
+      </w:r>
+      <w:proofErr w:type="spellEnd"/>
+      <w:r>
+        <w:t xml:space="preserve"> or </w:t>
+      </w:r>
+      <w:proofErr w:type="spellStart"/>
+      <w:r>
+        <w:t>MPf.Web.API</w:t>
+      </w:r>
+      <w:proofErr w:type="spellEnd"/>
+      <w:r>
+        <w:t xml:space="preserve"> depending of the </w:t>
+      </w:r>
+      <w:proofErr w:type="spellStart"/>
+      <w:r>
+        <w:t>sln</w:t>
+      </w:r>
+      <w:proofErr w:type="spellEnd"/>
+      <w:r>
+        <w:t xml:space="preserve"> file.</w:t>
       </w:r>
     </w:p>
     <w:p>
@@ -930,18 +1079,22 @@
       <w:r>
         <w:t xml:space="preserve">the </w:t>
       </w:r>
+      <w:proofErr w:type="spellStart"/>
       <w:r>
         <w:t>MPf.Service.Job.Windows</w:t>
       </w:r>
+      <w:proofErr w:type="spellEnd"/>
       <w:r>
         <w:t xml:space="preserve"> project</w:t>
       </w:r>
       <w:r>
         <w:t xml:space="preserve">. The output executable is located in </w:t>
       </w:r>
+      <w:proofErr w:type="spellStart"/>
       <w:r>
         <w:t>MPf.Service.Job.Windows</w:t>
       </w:r>
+      <w:proofErr w:type="spellEnd"/>
       <w:r>
         <w:t>\Debug\bin</w:t>
       </w:r>
@@ -1038,11 +1191,24 @@
         <w:t>They</w:t>
       </w:r>
       <w:r>
-        <w:t xml:space="preserve"> must be used by sqlcmd, </w:t>
-      </w:r>
-      <w:r>
-        <w:t>via Powershell</w:t>
-      </w:r>
+        <w:t xml:space="preserve"> must be used by </w:t>
+      </w:r>
+      <w:proofErr w:type="spellStart"/>
+      <w:r>
+        <w:t>sqlcmd</w:t>
+      </w:r>
+      <w:proofErr w:type="spellEnd"/>
+      <w:r>
+        <w:t xml:space="preserve">, </w:t>
+      </w:r>
+      <w:r>
+        <w:t xml:space="preserve">via </w:t>
+      </w:r>
+      <w:proofErr w:type="spellStart"/>
+      <w:r>
+        <w:t>Powershell</w:t>
+      </w:r>
+      <w:proofErr w:type="spellEnd"/>
       <w:r>
         <w:t xml:space="preserve"> or the </w:t>
       </w:r>
@@ -1070,7 +1236,15 @@
         <w:t>\INSTANCE_NAME</w:t>
       </w:r>
       <w:r>
-        <w:t xml:space="preserve"> to the sqlcmd </w:t>
+        <w:t xml:space="preserve"> to the </w:t>
+      </w:r>
+      <w:proofErr w:type="spellStart"/>
+      <w:r>
+        <w:t>sqlcmd</w:t>
+      </w:r>
+      <w:proofErr w:type="spellEnd"/>
+      <w:r>
+        <w:t xml:space="preserve"> </w:t>
       </w:r>
       <w:r>
         <w:t>command lines below</w:t>
@@ -1102,11 +1276,49 @@
       <w:r>
         <w:t xml:space="preserve">&gt; </w:t>
       </w:r>
-      <w:r>
-        <w:rPr>
-          <w:rFonts w:ascii="Courier New" w:hAnsi="Courier New" w:cs="Courier New"/>
-        </w:rPr>
-        <w:t>sqlcmd -i .\00.createDatabase.sql -v dbName="DATABASE_NAME"</w:t>
+      <w:proofErr w:type="spellStart"/>
+      <w:proofErr w:type="gramStart"/>
+      <w:r>
+        <w:rPr>
+          <w:rFonts w:ascii="Courier New" w:hAnsi="Courier New" w:cs="Courier New"/>
+        </w:rPr>
+        <w:t>sqlcmd</w:t>
+      </w:r>
+      <w:proofErr w:type="spellEnd"/>
+      <w:proofErr w:type="gramEnd"/>
+      <w:r>
+        <w:rPr>
+          <w:rFonts w:ascii="Courier New" w:hAnsi="Courier New" w:cs="Courier New"/>
+        </w:rPr>
+        <w:t xml:space="preserve"> -</w:t>
+      </w:r>
+      <w:proofErr w:type="spellStart"/>
+      <w:r>
+        <w:rPr>
+          <w:rFonts w:ascii="Courier New" w:hAnsi="Courier New" w:cs="Courier New"/>
+        </w:rPr>
+        <w:t>i</w:t>
+      </w:r>
+      <w:proofErr w:type="spellEnd"/>
+      <w:r>
+        <w:rPr>
+          <w:rFonts w:ascii="Courier New" w:hAnsi="Courier New" w:cs="Courier New"/>
+        </w:rPr>
+        <w:t xml:space="preserve"> .\00.createDatabase.sql -v </w:t>
+      </w:r>
+      <w:proofErr w:type="spellStart"/>
+      <w:r>
+        <w:rPr>
+          <w:rFonts w:ascii="Courier New" w:hAnsi="Courier New" w:cs="Courier New"/>
+        </w:rPr>
+        <w:t>dbName</w:t>
+      </w:r>
+      <w:proofErr w:type="spellEnd"/>
+      <w:r>
+        <w:rPr>
+          <w:rFonts w:ascii="Courier New" w:hAnsi="Courier New" w:cs="Courier New"/>
+        </w:rPr>
+        <w:t>="DATABASE_NAME"</w:t>
       </w:r>
       <w:r>
         <w:rPr>
@@ -1144,11 +1356,77 @@
       <w:r>
         <w:t xml:space="preserve">&gt; </w:t>
       </w:r>
-      <w:r>
-        <w:rPr>
-          <w:rFonts w:ascii="Courier New" w:hAnsi="Courier New" w:cs="Courier New"/>
-        </w:rPr>
-        <w:t>sqlcmd -i .\01.createLoginAndUser.sql -v loginName="LOGIN_NAME" password="PASSWORD" dbName="DATABASE_NAME" userName="USER_NAME"</w:t>
+      <w:proofErr w:type="spellStart"/>
+      <w:proofErr w:type="gramStart"/>
+      <w:r>
+        <w:rPr>
+          <w:rFonts w:ascii="Courier New" w:hAnsi="Courier New" w:cs="Courier New"/>
+        </w:rPr>
+        <w:t>sqlcmd</w:t>
+      </w:r>
+      <w:proofErr w:type="spellEnd"/>
+      <w:proofErr w:type="gramEnd"/>
+      <w:r>
+        <w:rPr>
+          <w:rFonts w:ascii="Courier New" w:hAnsi="Courier New" w:cs="Courier New"/>
+        </w:rPr>
+        <w:t xml:space="preserve"> -</w:t>
+      </w:r>
+      <w:proofErr w:type="spellStart"/>
+      <w:r>
+        <w:rPr>
+          <w:rFonts w:ascii="Courier New" w:hAnsi="Courier New" w:cs="Courier New"/>
+        </w:rPr>
+        <w:t>i</w:t>
+      </w:r>
+      <w:proofErr w:type="spellEnd"/>
+      <w:r>
+        <w:rPr>
+          <w:rFonts w:ascii="Courier New" w:hAnsi="Courier New" w:cs="Courier New"/>
+        </w:rPr>
+        <w:t xml:space="preserve"> .\01.createLoginAndUser.sql -v </w:t>
+      </w:r>
+      <w:proofErr w:type="spellStart"/>
+      <w:r>
+        <w:rPr>
+          <w:rFonts w:ascii="Courier New" w:hAnsi="Courier New" w:cs="Courier New"/>
+        </w:rPr>
+        <w:t>loginName</w:t>
+      </w:r>
+      <w:proofErr w:type="spellEnd"/>
+      <w:r>
+        <w:rPr>
+          <w:rFonts w:ascii="Courier New" w:hAnsi="Courier New" w:cs="Courier New"/>
+        </w:rPr>
+        <w:t xml:space="preserve">="LOGIN_NAME" password="PASSWORD" </w:t>
+      </w:r>
+      <w:proofErr w:type="spellStart"/>
+      <w:r>
+        <w:rPr>
+          <w:rFonts w:ascii="Courier New" w:hAnsi="Courier New" w:cs="Courier New"/>
+        </w:rPr>
+        <w:t>dbName</w:t>
+      </w:r>
+      <w:proofErr w:type="spellEnd"/>
+      <w:r>
+        <w:rPr>
+          <w:rFonts w:ascii="Courier New" w:hAnsi="Courier New" w:cs="Courier New"/>
+        </w:rPr>
+        <w:t xml:space="preserve">="DATABASE_NAME" </w:t>
+      </w:r>
+      <w:proofErr w:type="spellStart"/>
+      <w:r>
+        <w:rPr>
+          <w:rFonts w:ascii="Courier New" w:hAnsi="Courier New" w:cs="Courier New"/>
+        </w:rPr>
+        <w:t>userName</w:t>
+      </w:r>
+      <w:proofErr w:type="spellEnd"/>
+      <w:r>
+        <w:rPr>
+          <w:rFonts w:ascii="Courier New" w:hAnsi="Courier New" w:cs="Courier New"/>
+        </w:rPr>
+        <w:t>="USER_NAME"</w:t>
       </w:r>
       <w:r>
         <w:rPr>
@@ -1203,22 +1481,40 @@
           <w:sz w:val="20"/>
           <w:szCs w:val="20"/>
         </w:rPr>
-        <w:t xml:space="preserve">C:\Windows\Microsoft.NET\Framework\v4.0.30319\aspnet_regsql.exe -E -A all -d </w:t>
-      </w:r>
+        <w:t>C:\Windows\Microsoft.NET\Framework\v4.0.30319\aspnet_regsql.exe -E -</w:t>
+      </w:r>
+      <w:proofErr w:type="gramStart"/>
       <w:r>
         <w:rPr>
           <w:rFonts w:ascii="Courier New" w:hAnsi="Courier New" w:cs="Courier New"/>
           <w:sz w:val="20"/>
           <w:szCs w:val="20"/>
         </w:rPr>
-        <w:t>DATABASE_NAME</w:t>
-      </w:r>
+        <w:t>A</w:t>
+      </w:r>
+      <w:proofErr w:type="gramEnd"/>
       <w:r>
         <w:rPr>
           <w:rFonts w:ascii="Courier New" w:hAnsi="Courier New" w:cs="Courier New"/>
           <w:sz w:val="20"/>
           <w:szCs w:val="20"/>
         </w:rPr>
+        <w:t xml:space="preserve"> all -d </w:t>
+      </w:r>
+      <w:r>
+        <w:rPr>
+          <w:rFonts w:ascii="Courier New" w:hAnsi="Courier New" w:cs="Courier New"/>
+          <w:sz w:val="20"/>
+          <w:szCs w:val="20"/>
+        </w:rPr>
+        <w:t>DATABASE_NAME</w:t>
+      </w:r>
+      <w:r>
+        <w:rPr>
+          <w:rFonts w:ascii="Courier New" w:hAnsi="Courier New" w:cs="Courier New"/>
+          <w:sz w:val="20"/>
+          <w:szCs w:val="20"/>
+        </w:rPr>
         <w:t xml:space="preserve"> -S SERVER_NAME</w:t>
       </w:r>
     </w:p>
@@ -1235,6 +1531,140 @@
         </w:rPr>
         <w:t>In case of trouble, you can also run the executable alone to open a graphical interface.</w:t>
       </w:r>
+    </w:p>
+    <w:p>
+      <w:pPr>
+        <w:jc w:val="both"/>
+        <w:rPr>
+          <w:rFonts w:cs="Courier New"/>
+        </w:rPr>
+      </w:pPr>
+      <w:r>
+        <w:rPr>
+          <w:rFonts w:cs="Courier New"/>
+        </w:rPr>
+        <w:lastRenderedPageBreak/>
+        <w:t>You can also optionally import sample data</w:t>
+      </w:r>
+      <w:r>
+        <w:rPr>
+          <w:rFonts w:cs="Courier New"/>
+        </w:rPr>
+        <w:t xml:space="preserve"> to your newly c</w:t>
+      </w:r>
+      <w:r>
+        <w:rPr>
+          <w:rFonts w:cs="Courier New"/>
+        </w:rPr>
+        <w:t>reated database, through the following command:</w:t>
+      </w:r>
+    </w:p>
+    <w:p>
+      <w:r>
+        <w:t xml:space="preserve">&gt; </w:t>
+      </w:r>
+      <w:proofErr w:type="spellStart"/>
+      <w:proofErr w:type="gramStart"/>
+      <w:r>
+        <w:rPr>
+          <w:rFonts w:ascii="Courier New" w:hAnsi="Courier New" w:cs="Courier New"/>
+        </w:rPr>
+        <w:t>sqlcmd</w:t>
+      </w:r>
+      <w:proofErr w:type="spellEnd"/>
+      <w:proofErr w:type="gramEnd"/>
+      <w:r>
+        <w:rPr>
+          <w:rFonts w:ascii="Courier New" w:hAnsi="Courier New" w:cs="Courier New"/>
+        </w:rPr>
+        <w:t xml:space="preserve"> -</w:t>
+      </w:r>
+      <w:proofErr w:type="spellStart"/>
+      <w:r>
+        <w:rPr>
+          <w:rFonts w:ascii="Courier New" w:hAnsi="Courier New" w:cs="Courier New"/>
+        </w:rPr>
+        <w:t>i</w:t>
+      </w:r>
+      <w:proofErr w:type="spellEnd"/>
+      <w:r>
+        <w:rPr>
+          <w:rFonts w:ascii="Courier New" w:hAnsi="Courier New" w:cs="Courier New"/>
+        </w:rPr>
+        <w:t xml:space="preserve"> .\0</w:t>
+      </w:r>
+      <w:r>
+        <w:rPr>
+          <w:rFonts w:ascii="Courier New" w:hAnsi="Courier New" w:cs="Courier New"/>
+        </w:rPr>
+        <w:t>2</w:t>
+      </w:r>
+      <w:r>
+        <w:rPr>
+          <w:rFonts w:ascii="Courier New" w:hAnsi="Courier New" w:cs="Courier New"/>
+        </w:rPr>
+        <w:t>.</w:t>
+      </w:r>
+      <w:r>
+        <w:rPr>
+          <w:rFonts w:ascii="Courier New" w:hAnsi="Courier New" w:cs="Courier New"/>
+        </w:rPr>
+        <w:t>importSampleData</w:t>
+      </w:r>
+      <w:r>
+        <w:rPr>
+          <w:rFonts w:ascii="Courier New" w:hAnsi="Courier New" w:cs="Courier New"/>
+        </w:rPr>
+        <w:t xml:space="preserve">.sql -v </w:t>
+      </w:r>
+      <w:proofErr w:type="spellStart"/>
+      <w:r>
+        <w:rPr>
+          <w:rFonts w:ascii="Courier New" w:hAnsi="Courier New" w:cs="Courier New"/>
+        </w:rPr>
+        <w:t>dbName</w:t>
+      </w:r>
+      <w:proofErr w:type="spellEnd"/>
+      <w:r>
+        <w:rPr>
+          <w:rFonts w:ascii="Courier New" w:hAnsi="Courier New" w:cs="Courier New"/>
+        </w:rPr>
+        <w:t xml:space="preserve">="DATABASE_NAME" </w:t>
+      </w:r>
+      <w:r>
+        <w:rPr>
+          <w:rFonts w:ascii="Courier New" w:hAnsi="Courier New" w:cs="Courier New"/>
+        </w:rPr>
+        <w:t>[-S SERVER_NAME\INSTANCE_NAME]</w:t>
+      </w:r>
+    </w:p>
+    <w:p>
+      <w:pPr>
+        <w:jc w:val="both"/>
+        <w:rPr>
+          <w:rFonts w:cs="Courier New"/>
+        </w:rPr>
+      </w:pPr>
+      <w:r>
+        <w:rPr>
+          <w:rFonts w:cs="Courier New"/>
+        </w:rPr>
+        <w:t xml:space="preserve">Be careful, </w:t>
+      </w:r>
+      <w:r>
+        <w:rPr>
+          <w:rFonts w:cs="Courier New"/>
+        </w:rPr>
+        <w:t>you should do this only on development environments and never on production, as this create merchants, products and offers.</w:t>
+      </w:r>
+    </w:p>
+    <w:p>
+      <w:pPr>
+        <w:jc w:val="both"/>
+        <w:rPr>
+          <w:rFonts w:cs="Courier New"/>
+        </w:rPr>
+      </w:pPr>
     </w:p>
     <w:p>
       <w:pPr>
@@ -1246,7 +1676,6 @@
         <w:jc w:val="both"/>
       </w:pPr>
       <w:r>
-        <w:lastRenderedPageBreak/>
         <w:t>Configuration</w:t>
       </w:r>
     </w:p>
@@ -1277,16 +1706,37 @@
         <w:t>s</w:t>
       </w:r>
       <w:r>
-        <w:t xml:space="preserve"> the environment name as parameter and find the appropriated file, based on its name (i.e. dev.properties for an environment called dev).</w:t>
+        <w:t xml:space="preserve"> the environment name as parameter and find the appropriated file, based on its name (i.e. </w:t>
+      </w:r>
+      <w:proofErr w:type="spellStart"/>
+      <w:r>
+        <w:t>dev.properties</w:t>
+      </w:r>
+      <w:proofErr w:type="spellEnd"/>
+      <w:r>
+        <w:t xml:space="preserve"> for an environment called dev).</w:t>
       </w:r>
       <w:r>
         <w:t xml:space="preserve"> The final file </w:t>
       </w:r>
-      <w:r>
-        <w:t>config is then built</w:t>
-      </w:r>
-      <w:r>
-        <w:t xml:space="preserve"> with the value of this file applied to the empty *_.config file.</w:t>
+      <w:proofErr w:type="spellStart"/>
+      <w:r>
+        <w:t>config</w:t>
+      </w:r>
+      <w:proofErr w:type="spellEnd"/>
+      <w:r>
+        <w:t xml:space="preserve"> is then built</w:t>
+      </w:r>
+      <w:r>
+        <w:t xml:space="preserve"> with the value of this file applied to the empty *_.</w:t>
+      </w:r>
+      <w:proofErr w:type="spellStart"/>
+      <w:r>
+        <w:t>config</w:t>
+      </w:r>
+      <w:proofErr w:type="spellEnd"/>
+      <w:r>
+        <w:t xml:space="preserve"> file.</w:t>
       </w:r>
     </w:p>
     <w:p>
@@ -1320,8 +1770,29 @@
       </w:pPr>
       <w:r>
         <w:tab/>
-        <w:t>Web_.config + dev.properties = Web.config</w:t>
-      </w:r>
+        <w:t>Web_.</w:t>
+      </w:r>
+      <w:proofErr w:type="spellStart"/>
+      <w:r>
+        <w:t>config</w:t>
+      </w:r>
+      <w:proofErr w:type="spellEnd"/>
+      <w:r>
+        <w:t xml:space="preserve"> + </w:t>
+      </w:r>
+      <w:proofErr w:type="spellStart"/>
+      <w:r>
+        <w:t>dev.properties</w:t>
+      </w:r>
+      <w:proofErr w:type="spellEnd"/>
+      <w:r>
+        <w:t xml:space="preserve"> = </w:t>
+      </w:r>
+      <w:proofErr w:type="spellStart"/>
+      <w:r>
+        <w:t>Web.config</w:t>
+      </w:r>
+      <w:proofErr w:type="spellEnd"/>
       <w:r>
         <w:t xml:space="preserve"> for “dev” environment</w:t>
       </w:r>
@@ -1342,10 +1813,26 @@
         <w:t xml:space="preserve">he 4 parts of the solution (back office, front office, API and services) </w:t>
       </w:r>
       <w:r>
-        <w:t>have their own folder in the DeliveryPackage root folder.</w:t>
-      </w:r>
-      <w:r>
-        <w:t xml:space="preserve"> In each of these folders, a conf subfolder </w:t>
+        <w:t xml:space="preserve">have their own folder in the </w:t>
+      </w:r>
+      <w:proofErr w:type="spellStart"/>
+      <w:r>
+        <w:t>DeliveryPackage</w:t>
+      </w:r>
+      <w:proofErr w:type="spellEnd"/>
+      <w:r>
+        <w:t xml:space="preserve"> root folder.</w:t>
+      </w:r>
+      <w:r>
+        <w:t xml:space="preserve"> In each of these folders, a </w:t>
+      </w:r>
+      <w:proofErr w:type="spellStart"/>
+      <w:r>
+        <w:t>conf</w:t>
+      </w:r>
+      <w:proofErr w:type="spellEnd"/>
+      <w:r>
+        <w:t xml:space="preserve"> subfolder </w:t>
       </w:r>
       <w:r>
         <w:t>contains the properties files (</w:t>
@@ -1353,9 +1840,11 @@
       <w:r>
         <w:t xml:space="preserve">only </w:t>
       </w:r>
+      <w:proofErr w:type="spellStart"/>
       <w:r>
         <w:t>template.properties</w:t>
       </w:r>
+      <w:proofErr w:type="spellEnd"/>
       <w:r>
         <w:t xml:space="preserve"> </w:t>
       </w:r>
@@ -1386,13 +1875,26 @@
         <w:t>The first step is to copy th</w:t>
       </w:r>
       <w:r>
-        <w:t>e template.properties</w:t>
-      </w:r>
+        <w:t xml:space="preserve">e </w:t>
+      </w:r>
+      <w:proofErr w:type="spellStart"/>
+      <w:r>
+        <w:t>template.properties</w:t>
+      </w:r>
+      <w:proofErr w:type="spellEnd"/>
       <w:r>
         <w:t xml:space="preserve"> file in the same folder</w:t>
       </w:r>
       <w:r>
-        <w:t xml:space="preserve"> and rename it local.properties.</w:t>
+        <w:t xml:space="preserve"> and rename it </w:t>
+      </w:r>
+      <w:proofErr w:type="spellStart"/>
+      <w:r>
+        <w:t>local.properties</w:t>
+      </w:r>
+      <w:proofErr w:type="spellEnd"/>
+      <w:r>
+        <w:t>.</w:t>
       </w:r>
       <w:r>
         <w:t xml:space="preserve"> Then, open </w:t>
@@ -1401,7 +1903,15 @@
         <w:t>it and</w:t>
       </w:r>
       <w:r>
-        <w:t xml:space="preserve"> and edit the </w:t>
+        <w:t xml:space="preserve"> </w:t>
+      </w:r>
+      <w:proofErr w:type="spellStart"/>
+      <w:r>
+        <w:t>and</w:t>
+      </w:r>
+      <w:proofErr w:type="spellEnd"/>
+      <w:r>
+        <w:t xml:space="preserve"> edit the </w:t>
       </w:r>
       <w:r>
         <w:t>values.</w:t>
@@ -1452,11 +1962,19 @@
         </w:numPr>
         <w:jc w:val="both"/>
       </w:pPr>
-      <w:r>
-        <w:rPr>
-          <w:b/>
-        </w:rPr>
-        <w:t>mpf_connectionstring:</w:t>
+      <w:proofErr w:type="spellStart"/>
+      <w:r>
+        <w:rPr>
+          <w:b/>
+        </w:rPr>
+        <w:t>mpf_connectionstring</w:t>
+      </w:r>
+      <w:proofErr w:type="spellEnd"/>
+      <w:r>
+        <w:rPr>
+          <w:b/>
+        </w:rPr>
+        <w:t>:</w:t>
       </w:r>
       <w:r>
         <w:t xml:space="preserve"> </w:t>
@@ -1474,17 +1992,30 @@
         </w:numPr>
         <w:jc w:val="both"/>
       </w:pPr>
-      <w:r>
-        <w:rPr>
-          <w:b/>
-        </w:rPr>
-        <w:t>website_url:</w:t>
+      <w:proofErr w:type="spellStart"/>
+      <w:r>
+        <w:rPr>
+          <w:b/>
+        </w:rPr>
+        <w:t>website_url</w:t>
+      </w:r>
+      <w:proofErr w:type="spellEnd"/>
+      <w:r>
+        <w:rPr>
+          <w:b/>
+        </w:rPr>
+        <w:t>:</w:t>
       </w:r>
       <w:r>
         <w:t xml:space="preserve"> </w:t>
       </w:r>
-      <w:r>
-        <w:t xml:space="preserve">url of the images website </w:t>
+      <w:proofErr w:type="spellStart"/>
+      <w:r>
+        <w:t>url</w:t>
+      </w:r>
+      <w:proofErr w:type="spellEnd"/>
+      <w:r>
+        <w:t xml:space="preserve"> of the images website </w:t>
       </w:r>
       <w:r>
         <w:t>you will be creating later</w:t>
@@ -1502,11 +2033,19 @@
         </w:numPr>
         <w:jc w:val="both"/>
       </w:pPr>
-      <w:r>
-        <w:rPr>
-          <w:b/>
-        </w:rPr>
-        <w:t>resources_absolute_path:</w:t>
+      <w:proofErr w:type="spellStart"/>
+      <w:r>
+        <w:rPr>
+          <w:b/>
+        </w:rPr>
+        <w:t>resources_absolute_path</w:t>
+      </w:r>
+      <w:proofErr w:type="spellEnd"/>
+      <w:r>
+        <w:rPr>
+          <w:b/>
+        </w:rPr>
+        <w:t>:</w:t>
       </w:r>
       <w:r>
         <w:t xml:space="preserve"> absolute pat</w:t>
@@ -1539,12 +2078,14 @@
         </w:numPr>
         <w:jc w:val="both"/>
       </w:pPr>
+      <w:proofErr w:type="spellStart"/>
       <w:r>
         <w:rPr>
           <w:b/>
         </w:rPr>
         <w:t>templates_absolute_path</w:t>
       </w:r>
+      <w:proofErr w:type="spellEnd"/>
       <w:r>
         <w:rPr>
           <w:b/>
@@ -1570,14 +2111,30 @@
         </w:numPr>
         <w:jc w:val="both"/>
       </w:pPr>
-      <w:r>
-        <w:rPr>
-          <w:b/>
-        </w:rPr>
-        <w:t>front_url:</w:t>
-      </w:r>
-      <w:r>
-        <w:t xml:space="preserve"> url of the front office website</w:t>
+      <w:proofErr w:type="spellStart"/>
+      <w:r>
+        <w:rPr>
+          <w:b/>
+        </w:rPr>
+        <w:t>front_url</w:t>
+      </w:r>
+      <w:proofErr w:type="spellEnd"/>
+      <w:r>
+        <w:rPr>
+          <w:b/>
+        </w:rPr>
+        <w:t>:</w:t>
+      </w:r>
+      <w:r>
+        <w:t xml:space="preserve"> </w:t>
+      </w:r>
+      <w:proofErr w:type="spellStart"/>
+      <w:r>
+        <w:t>url</w:t>
+      </w:r>
+      <w:proofErr w:type="spellEnd"/>
+      <w:r>
+        <w:t xml:space="preserve"> of the front office website</w:t>
       </w:r>
     </w:p>
     <w:p>
@@ -1589,11 +2146,19 @@
         </w:numPr>
         <w:jc w:val="both"/>
       </w:pPr>
-      <w:r>
-        <w:rPr>
-          <w:b/>
-        </w:rPr>
-        <w:t>web.front.theme:</w:t>
+      <w:proofErr w:type="spellStart"/>
+      <w:r>
+        <w:rPr>
+          <w:b/>
+        </w:rPr>
+        <w:t>web.front.theme</w:t>
+      </w:r>
+      <w:proofErr w:type="spellEnd"/>
+      <w:r>
+        <w:rPr>
+          <w:b/>
+        </w:rPr>
+        <w:t>:</w:t>
       </w:r>
       <w:r>
         <w:t xml:space="preserve"> allow you to change theme</w:t>
@@ -1608,8 +2173,13 @@
         </w:numPr>
         <w:jc w:val="both"/>
       </w:pPr>
-      <w:r>
-        <w:t>smtp section (</w:t>
+      <w:proofErr w:type="spellStart"/>
+      <w:r>
+        <w:t>smtp</w:t>
+      </w:r>
+      <w:proofErr w:type="spellEnd"/>
+      <w:r>
+        <w:t xml:space="preserve"> section (</w:t>
       </w:r>
       <w:r>
         <w:rPr>
@@ -1620,8 +2190,21 @@
       <w:r>
         <w:t xml:space="preserve">): </w:t>
       </w:r>
-      <w:r>
-        <w:t>config of the smtp server used to send mail</w:t>
+      <w:proofErr w:type="spellStart"/>
+      <w:r>
+        <w:t>config</w:t>
+      </w:r>
+      <w:proofErr w:type="spellEnd"/>
+      <w:r>
+        <w:t xml:space="preserve"> of the </w:t>
+      </w:r>
+      <w:proofErr w:type="spellStart"/>
+      <w:r>
+        <w:t>smtp</w:t>
+      </w:r>
+      <w:proofErr w:type="spellEnd"/>
+      <w:r>
+        <w:t xml:space="preserve"> server used to send mail</w:t>
       </w:r>
       <w:r>
         <w:t>s</w:t>
@@ -1636,12 +2219,14 @@
         </w:numPr>
         <w:jc w:val="both"/>
       </w:pPr>
+      <w:proofErr w:type="spellStart"/>
       <w:r>
         <w:rPr>
           <w:b/>
         </w:rPr>
         <w:t>batch.path</w:t>
       </w:r>
+      <w:proofErr w:type="spellEnd"/>
       <w:r>
         <w:t xml:space="preserve">: </w:t>
       </w:r>
@@ -1670,12 +2255,14 @@
         </w:numPr>
         <w:jc w:val="both"/>
       </w:pPr>
+      <w:proofErr w:type="spellStart"/>
       <w:r>
         <w:rPr>
           <w:b/>
         </w:rPr>
         <w:t>log.file.path</w:t>
       </w:r>
+      <w:proofErr w:type="spellEnd"/>
       <w:r>
         <w:t>: absolute path to the folder where the log files will be created</w:t>
       </w:r>
@@ -1692,11 +2279,19 @@
           <w:b/>
         </w:rPr>
       </w:pPr>
-      <w:r>
-        <w:rPr>
-          <w:b/>
-        </w:rPr>
-        <w:t>system_webServer_rewrite_canonical_rule:</w:t>
+      <w:proofErr w:type="spellStart"/>
+      <w:r>
+        <w:rPr>
+          <w:b/>
+        </w:rPr>
+        <w:t>system_webServer_rewrite_canonical_rule</w:t>
+      </w:r>
+      <w:proofErr w:type="spellEnd"/>
+      <w:r>
+        <w:rPr>
+          <w:b/>
+        </w:rPr>
+        <w:t>:</w:t>
       </w:r>
       <w:r>
         <w:rPr>
@@ -1705,7 +2300,25 @@
         <w:t xml:space="preserve"> </w:t>
       </w:r>
       <w:r>
-        <w:t>regex form of the front url, ie. ^front\.localhost\.com$</w:t>
+        <w:t xml:space="preserve">regex form of the front </w:t>
+      </w:r>
+      <w:proofErr w:type="spellStart"/>
+      <w:proofErr w:type="gramStart"/>
+      <w:r>
+        <w:t>url</w:t>
+      </w:r>
+      <w:proofErr w:type="spellEnd"/>
+      <w:proofErr w:type="gramEnd"/>
+      <w:r>
+        <w:t xml:space="preserve">, </w:t>
+      </w:r>
+      <w:proofErr w:type="spellStart"/>
+      <w:r>
+        <w:t>ie</w:t>
+      </w:r>
+      <w:proofErr w:type="spellEnd"/>
+      <w:r>
+        <w:t>. ^front\.localhost\.com$</w:t>
       </w:r>
       <w:r>
         <w:t xml:space="preserve"> : special characters escaped with \, ^ at the start and $ at the end</w:t>
@@ -1723,6 +2336,7 @@
           <w:b/>
         </w:rPr>
       </w:pPr>
+      <w:proofErr w:type="spellStart"/>
       <w:r>
         <w:rPr>
           <w:b/>
@@ -1733,7 +2347,14 @@
         <w:rPr>
           <w:b/>
         </w:rPr>
-        <w:t xml:space="preserve">redirect: </w:t>
+        <w:t>redirect</w:t>
+      </w:r>
+      <w:proofErr w:type="spellEnd"/>
+      <w:r>
+        <w:rPr>
+          <w:b/>
+        </w:rPr>
+        <w:t xml:space="preserve">: </w:t>
       </w:r>
       <w:r>
         <w:t>complete</w:t>
@@ -1744,15 +2365,29 @@
         </w:rPr>
         <w:t xml:space="preserve"> </w:t>
       </w:r>
-      <w:r>
-        <w:t>url of the front with /{R:1} at the end (ie. http://front.localhost.com/{R:1}</w:t>
-      </w:r>
-    </w:p>
-    <w:p>
-      <w:pPr>
-        <w:jc w:val="both"/>
-      </w:pPr>
-      <w:r>
+      <w:proofErr w:type="spellStart"/>
+      <w:r>
+        <w:t>url</w:t>
+      </w:r>
+      <w:proofErr w:type="spellEnd"/>
+      <w:r>
+        <w:t xml:space="preserve"> of the front with /{R:1} at the end (</w:t>
+      </w:r>
+      <w:proofErr w:type="spellStart"/>
+      <w:r>
+        <w:t>ie</w:t>
+      </w:r>
+      <w:proofErr w:type="spellEnd"/>
+      <w:r>
+        <w:t>. http://front.localhost.com/{R:1}</w:t>
+      </w:r>
+    </w:p>
+    <w:p>
+      <w:pPr>
+        <w:jc w:val="both"/>
+      </w:pPr>
+      <w:r>
+        <w:lastRenderedPageBreak/>
         <w:t xml:space="preserve">Once done, </w:t>
       </w:r>
       <w:r>
@@ -1776,10 +2411,26 @@
         <w:t xml:space="preserve">located </w:t>
       </w:r>
       <w:r>
-        <w:t>in the root folder creates the config files in each of the projects</w:t>
-      </w:r>
-      <w:r>
-        <w:t xml:space="preserve">, based on the local.properties </w:t>
+        <w:t xml:space="preserve">in the root folder creates the </w:t>
+      </w:r>
+      <w:proofErr w:type="spellStart"/>
+      <w:r>
+        <w:t>config</w:t>
+      </w:r>
+      <w:proofErr w:type="spellEnd"/>
+      <w:r>
+        <w:t xml:space="preserve"> files in each of the projects</w:t>
+      </w:r>
+      <w:r>
+        <w:t xml:space="preserve">, based on the </w:t>
+      </w:r>
+      <w:proofErr w:type="spellStart"/>
+      <w:r>
+        <w:t>local.properties</w:t>
+      </w:r>
+      <w:proofErr w:type="spellEnd"/>
+      <w:r>
+        <w:t xml:space="preserve"> </w:t>
       </w:r>
       <w:r>
         <w:t>file</w:t>
@@ -1801,12 +2452,14 @@
       <w:r>
         <w:t xml:space="preserve">The </w:t>
       </w:r>
+      <w:proofErr w:type="spellStart"/>
       <w:r>
         <w:rPr>
           <w:b/>
         </w:rPr>
         <w:t>web.front.theme</w:t>
       </w:r>
+      <w:proofErr w:type="spellEnd"/>
       <w:r>
         <w:t xml:space="preserve"> variable must correspond to </w:t>
       </w:r>
@@ -1814,13 +2467,29 @@
         <w:t>the name of the folder containing your views</w:t>
       </w:r>
       <w:r>
-        <w:t xml:space="preserve"> (in MPf.Web.Front/Themes)</w:t>
+        <w:t xml:space="preserve"> (in </w:t>
+      </w:r>
+      <w:proofErr w:type="spellStart"/>
+      <w:r>
+        <w:t>MPf.Web.Front</w:t>
+      </w:r>
+      <w:proofErr w:type="spellEnd"/>
+      <w:r>
+        <w:t>/Themes)</w:t>
       </w:r>
       <w:r>
         <w:t xml:space="preserve">. </w:t>
       </w:r>
       <w:r>
-        <w:t>The default theme we provide is called motoshop.</w:t>
+        <w:t xml:space="preserve">The default theme we provide is called </w:t>
+      </w:r>
+      <w:proofErr w:type="spellStart"/>
+      <w:r>
+        <w:t>motoshop</w:t>
+      </w:r>
+      <w:proofErr w:type="spellEnd"/>
+      <w:r>
+        <w:t>.</w:t>
       </w:r>
     </w:p>
     <w:p>
@@ -1838,7 +2507,6 @@
         <w:jc w:val="both"/>
       </w:pPr>
       <w:r>
-        <w:lastRenderedPageBreak/>
         <w:t xml:space="preserve">IIS </w:t>
       </w:r>
       <w:r>
@@ -1904,8 +2572,13 @@
       <w:r>
         <w:t xml:space="preserve"> </w:t>
       </w:r>
-      <w:r>
-        <w:t>Powershell scripts (ps1</w:t>
+      <w:proofErr w:type="spellStart"/>
+      <w:r>
+        <w:t>Powershell</w:t>
+      </w:r>
+      <w:proofErr w:type="spellEnd"/>
+      <w:r>
+        <w:t xml:space="preserve"> scripts (ps1</w:t>
       </w:r>
       <w:r>
         <w:t>) that</w:t>
@@ -1928,7 +2601,15 @@
         <w:t>execution of</w:t>
       </w:r>
       <w:r>
-        <w:t xml:space="preserve"> powershell </w:t>
+        <w:t xml:space="preserve"> </w:t>
+      </w:r>
+      <w:proofErr w:type="spellStart"/>
+      <w:r>
+        <w:t>powershell</w:t>
+      </w:r>
+      <w:proofErr w:type="spellEnd"/>
+      <w:r>
+        <w:t xml:space="preserve"> </w:t>
       </w:r>
       <w:r>
         <w:t xml:space="preserve">scripts </w:t>
@@ -1954,9 +2635,11 @@
       <w:r>
         <w:t xml:space="preserve"> “</w:t>
       </w:r>
+      <w:proofErr w:type="spellStart"/>
       <w:r>
         <w:t>Execution_Policies</w:t>
       </w:r>
+      <w:proofErr w:type="spellEnd"/>
       <w:r>
         <w:t>”</w:t>
       </w:r>
@@ -1964,8 +2647,13 @@
         <w:t>, run the following command</w:t>
       </w:r>
       <w:r>
-        <w:t xml:space="preserve"> in Powershell</w:t>
-      </w:r>
+        <w:t xml:space="preserve"> in </w:t>
+      </w:r>
+      <w:proofErr w:type="spellStart"/>
+      <w:r>
+        <w:t>Powershell</w:t>
+      </w:r>
+      <w:proofErr w:type="spellEnd"/>
       <w:r>
         <w:t xml:space="preserve">: </w:t>
       </w:r>
@@ -1985,14 +2673,32 @@
           <w:sz w:val="20"/>
           <w:szCs w:val="20"/>
         </w:rPr>
-        <w:t xml:space="preserve">Set-ExecutionPolicy </w:t>
-      </w:r>
+        <w:t>Set-</w:t>
+      </w:r>
+      <w:proofErr w:type="spellStart"/>
       <w:r>
         <w:rPr>
           <w:rFonts w:ascii="Courier New" w:hAnsi="Courier New" w:cs="Courier New"/>
           <w:sz w:val="20"/>
           <w:szCs w:val="20"/>
         </w:rPr>
+        <w:t>ExecutionPolicy</w:t>
+      </w:r>
+      <w:proofErr w:type="spellEnd"/>
+      <w:r>
+        <w:rPr>
+          <w:rFonts w:ascii="Courier New" w:hAnsi="Courier New" w:cs="Courier New"/>
+          <w:sz w:val="20"/>
+          <w:szCs w:val="20"/>
+        </w:rPr>
+        <w:t xml:space="preserve"> </w:t>
+      </w:r>
+      <w:r>
+        <w:rPr>
+          <w:rFonts w:ascii="Courier New" w:hAnsi="Courier New" w:cs="Courier New"/>
+          <w:sz w:val="20"/>
+          <w:szCs w:val="20"/>
+        </w:rPr>
         <w:t>unrestricted</w:t>
       </w:r>
     </w:p>
@@ -2031,8 +2737,13 @@
       <w:r>
         <w:t xml:space="preserve"> located in the </w:t>
       </w:r>
-      <w:r>
-        <w:t xml:space="preserve">DeliveryPackage </w:t>
+      <w:proofErr w:type="spellStart"/>
+      <w:r>
+        <w:t>DeliveryPackage</w:t>
+      </w:r>
+      <w:proofErr w:type="spellEnd"/>
+      <w:r>
+        <w:t xml:space="preserve"> </w:t>
       </w:r>
       <w:r>
         <w:t>folder.</w:t>
@@ -2073,12 +2784,14 @@
         </w:numPr>
         <w:jc w:val="both"/>
       </w:pPr>
+      <w:proofErr w:type="spellStart"/>
       <w:r>
         <w:rPr>
           <w:b/>
         </w:rPr>
         <w:t>siteName</w:t>
       </w:r>
+      <w:proofErr w:type="spellEnd"/>
       <w:r>
         <w:rPr>
           <w:b/>
@@ -2107,12 +2820,14 @@
           <w:b/>
         </w:rPr>
       </w:pPr>
+      <w:proofErr w:type="spellStart"/>
       <w:r>
         <w:rPr>
           <w:b/>
         </w:rPr>
         <w:t>physicalPath</w:t>
       </w:r>
+      <w:proofErr w:type="spellEnd"/>
       <w:r>
         <w:rPr>
           <w:b/>
@@ -2153,12 +2868,14 @@
           <w:b/>
         </w:rPr>
       </w:pPr>
+      <w:proofErr w:type="spellStart"/>
       <w:r>
         <w:rPr>
           <w:b/>
         </w:rPr>
         <w:t>userName</w:t>
       </w:r>
+      <w:proofErr w:type="spellEnd"/>
       <w:r>
         <w:rPr>
           <w:b/>
@@ -2181,11 +2898,19 @@
           <w:b/>
         </w:rPr>
       </w:pPr>
-      <w:r>
-        <w:rPr>
-          <w:b/>
-        </w:rPr>
-        <w:t xml:space="preserve">userDomain: </w:t>
+      <w:proofErr w:type="spellStart"/>
+      <w:r>
+        <w:rPr>
+          <w:b/>
+        </w:rPr>
+        <w:t>userDomain</w:t>
+      </w:r>
+      <w:proofErr w:type="spellEnd"/>
+      <w:r>
+        <w:rPr>
+          <w:b/>
+        </w:rPr>
+        <w:t xml:space="preserve">: </w:t>
       </w:r>
       <w:r>
         <w:t>domain of th</w:t>
@@ -2209,12 +2934,14 @@
           <w:b/>
         </w:rPr>
       </w:pPr>
+      <w:proofErr w:type="spellStart"/>
       <w:r>
         <w:rPr>
           <w:b/>
         </w:rPr>
         <w:t>userPassword</w:t>
       </w:r>
+      <w:proofErr w:type="spellEnd"/>
       <w:r>
         <w:rPr>
           <w:b/>
@@ -2237,17 +2964,38 @@
           <w:b/>
         </w:rPr>
       </w:pPr>
-      <w:r>
-        <w:rPr>
-          <w:b/>
-        </w:rPr>
-        <w:t xml:space="preserve">url: </w:t>
-      </w:r>
-      <w:r>
-        <w:t>url of the website</w:t>
-      </w:r>
-      <w:r>
-        <w:t xml:space="preserve"> (do not include protocol, ie front.localhost.com</w:t>
+      <w:proofErr w:type="gramStart"/>
+      <w:r>
+        <w:rPr>
+          <w:b/>
+        </w:rPr>
+        <w:t>url</w:t>
+      </w:r>
+      <w:proofErr w:type="gramEnd"/>
+      <w:r>
+        <w:rPr>
+          <w:b/>
+        </w:rPr>
+        <w:t xml:space="preserve">: </w:t>
+      </w:r>
+      <w:proofErr w:type="spellStart"/>
+      <w:r>
+        <w:t>url</w:t>
+      </w:r>
+      <w:proofErr w:type="spellEnd"/>
+      <w:r>
+        <w:t xml:space="preserve"> of the website</w:t>
+      </w:r>
+      <w:r>
+        <w:t xml:space="preserve"> (do not include protocol, </w:t>
+      </w:r>
+      <w:proofErr w:type="spellStart"/>
+      <w:r>
+        <w:t>ie</w:t>
+      </w:r>
+      <w:proofErr w:type="spellEnd"/>
+      <w:r>
+        <w:t xml:space="preserve"> front.localhost.com</w:t>
       </w:r>
       <w:r>
         <w:t>, without http://</w:t>
@@ -2362,11 +3110,19 @@
           <w:b/>
         </w:rPr>
       </w:pPr>
-      <w:r>
-        <w:rPr>
-          <w:b/>
-        </w:rPr>
-        <w:t>ip:</w:t>
+      <w:proofErr w:type="spellStart"/>
+      <w:r>
+        <w:rPr>
+          <w:b/>
+        </w:rPr>
+        <w:t>ip</w:t>
+      </w:r>
+      <w:proofErr w:type="spellEnd"/>
+      <w:r>
+        <w:rPr>
+          <w:b/>
+        </w:rPr>
+        <w:t>:</w:t>
       </w:r>
       <w:r>
         <w:rPr>
@@ -2375,7 +3131,15 @@
         <w:t xml:space="preserve"> </w:t>
       </w:r>
       <w:r>
-        <w:t>specific ip to bind to (all by default)</w:t>
+        <w:t xml:space="preserve">specific </w:t>
+      </w:r>
+      <w:proofErr w:type="spellStart"/>
+      <w:r>
+        <w:t>ip</w:t>
+      </w:r>
+      <w:proofErr w:type="spellEnd"/>
+      <w:r>
+        <w:t xml:space="preserve"> to bind to (all by default)</w:t>
       </w:r>
     </w:p>
     <w:p>
@@ -2390,17 +3154,33 @@
           <w:b/>
         </w:rPr>
       </w:pPr>
-      <w:r>
-        <w:rPr>
-          <w:b/>
-        </w:rPr>
-        <w:t xml:space="preserve">identityType: </w:t>
+      <w:proofErr w:type="spellStart"/>
+      <w:r>
+        <w:rPr>
+          <w:b/>
+        </w:rPr>
+        <w:t>identityType</w:t>
+      </w:r>
+      <w:proofErr w:type="spellEnd"/>
+      <w:r>
+        <w:rPr>
+          <w:b/>
+        </w:rPr>
+        <w:t xml:space="preserve">: </w:t>
       </w:r>
       <w:r>
         <w:t>type of identity</w:t>
       </w:r>
       <w:r>
-        <w:t xml:space="preserve"> (SpecificUser by default)</w:t>
+        <w:t xml:space="preserve"> (</w:t>
+      </w:r>
+      <w:proofErr w:type="spellStart"/>
+      <w:r>
+        <w:t>SpecificUser</w:t>
+      </w:r>
+      <w:proofErr w:type="spellEnd"/>
+      <w:r>
+        <w:t xml:space="preserve"> by default)</w:t>
       </w:r>
     </w:p>
     <w:p>
@@ -2415,11 +3195,19 @@
           <w:b/>
         </w:rPr>
       </w:pPr>
-      <w:r>
-        <w:rPr>
-          <w:b/>
-        </w:rPr>
-        <w:t>logPath:</w:t>
+      <w:proofErr w:type="spellStart"/>
+      <w:r>
+        <w:rPr>
+          <w:b/>
+        </w:rPr>
+        <w:t>logPath</w:t>
+      </w:r>
+      <w:proofErr w:type="spellEnd"/>
+      <w:r>
+        <w:rPr>
+          <w:b/>
+        </w:rPr>
+        <w:t>:</w:t>
       </w:r>
       <w:r>
         <w:rPr>
@@ -2443,11 +3231,19 @@
           <w:b/>
         </w:rPr>
       </w:pPr>
-      <w:r>
-        <w:rPr>
-          <w:b/>
-        </w:rPr>
-        <w:t>logFormat:</w:t>
+      <w:proofErr w:type="spellStart"/>
+      <w:r>
+        <w:rPr>
+          <w:b/>
+        </w:rPr>
+        <w:t>logFormat</w:t>
+      </w:r>
+      <w:proofErr w:type="spellEnd"/>
+      <w:r>
+        <w:rPr>
+          <w:b/>
+        </w:rPr>
+        <w:t>:</w:t>
       </w:r>
       <w:r>
         <w:rPr>
@@ -2477,14 +3273,30 @@
           <w:b/>
         </w:rPr>
       </w:pPr>
-      <w:r>
-        <w:rPr>
-          <w:b/>
-        </w:rPr>
-        <w:t xml:space="preserve">applicationPoolName: </w:t>
-      </w:r>
-      <w:r>
-        <w:t>equals to siteName by default</w:t>
+      <w:proofErr w:type="spellStart"/>
+      <w:r>
+        <w:rPr>
+          <w:b/>
+        </w:rPr>
+        <w:t>applicationPoolName</w:t>
+      </w:r>
+      <w:proofErr w:type="spellEnd"/>
+      <w:r>
+        <w:rPr>
+          <w:b/>
+        </w:rPr>
+        <w:t xml:space="preserve">: </w:t>
+      </w:r>
+      <w:r>
+        <w:t xml:space="preserve">equals to </w:t>
+      </w:r>
+      <w:proofErr w:type="spellStart"/>
+      <w:r>
+        <w:t>siteName</w:t>
+      </w:r>
+      <w:proofErr w:type="spellEnd"/>
+      <w:r>
+        <w:t xml:space="preserve"> by default</w:t>
       </w:r>
       <w:r>
         <w:t>, will be created if non existent</w:t>
@@ -2533,23 +3345,25 @@
           <w:sz w:val="24"/>
           <w:szCs w:val="24"/>
         </w:rPr>
-        <w:t>SetUpIIS.ps1 –siteName “</w:t>
-      </w:r>
+        <w:t>SetUpIIS.ps1 –</w:t>
+      </w:r>
+      <w:proofErr w:type="spellStart"/>
       <w:r>
         <w:rPr>
           <w:rFonts w:ascii="Courier New" w:hAnsi="Courier New" w:cs="Courier New"/>
           <w:sz w:val="24"/>
           <w:szCs w:val="24"/>
         </w:rPr>
-        <w:t>front</w:t>
-      </w:r>
+        <w:t>siteName</w:t>
+      </w:r>
+      <w:proofErr w:type="spellEnd"/>
       <w:r>
         <w:rPr>
           <w:rFonts w:ascii="Courier New" w:hAnsi="Courier New" w:cs="Courier New"/>
           <w:sz w:val="24"/>
           <w:szCs w:val="24"/>
         </w:rPr>
-        <w:t>” –physicalPath “D:\</w:t>
+        <w:t xml:space="preserve"> “</w:t>
       </w:r>
       <w:r>
         <w:rPr>
@@ -2557,7 +3371,7 @@
           <w:sz w:val="24"/>
           <w:szCs w:val="24"/>
         </w:rPr>
-        <w:t>sites</w:t>
+        <w:t>front</w:t>
       </w:r>
       <w:r>
         <w:rPr>
@@ -2565,23 +3379,25 @@
           <w:sz w:val="24"/>
           <w:szCs w:val="24"/>
         </w:rPr>
-        <w:t>\</w:t>
-      </w:r>
+        <w:t>” –</w:t>
+      </w:r>
+      <w:proofErr w:type="spellStart"/>
       <w:r>
         <w:rPr>
           <w:rFonts w:ascii="Courier New" w:hAnsi="Courier New" w:cs="Courier New"/>
           <w:sz w:val="24"/>
           <w:szCs w:val="24"/>
         </w:rPr>
-        <w:t xml:space="preserve">” </w:t>
-      </w:r>
+        <w:t>physicalPath</w:t>
+      </w:r>
+      <w:proofErr w:type="spellEnd"/>
       <w:r>
         <w:rPr>
           <w:rFonts w:ascii="Courier New" w:hAnsi="Courier New" w:cs="Courier New"/>
           <w:sz w:val="24"/>
           <w:szCs w:val="24"/>
         </w:rPr>
-        <w:t>–userName “</w:t>
+        <w:t xml:space="preserve"> “D:\</w:t>
       </w:r>
       <w:r>
         <w:rPr>
@@ -2589,7 +3405,7 @@
           <w:sz w:val="24"/>
           <w:szCs w:val="24"/>
         </w:rPr>
-        <w:t>bil</w:t>
+        <w:t>sites</w:t>
       </w:r>
       <w:r>
         <w:rPr>
@@ -2597,7 +3413,7 @@
           <w:sz w:val="24"/>
           <w:szCs w:val="24"/>
         </w:rPr>
-        <w:t>l</w:t>
+        <w:t>\</w:t>
       </w:r>
       <w:r>
         <w:rPr>
@@ -2605,7 +3421,7 @@
           <w:sz w:val="24"/>
           <w:szCs w:val="24"/>
         </w:rPr>
-        <w:t>” –userDomain “</w:t>
+        <w:t xml:space="preserve">” </w:t>
       </w:r>
       <w:r>
         <w:rPr>
@@ -2613,23 +3429,25 @@
           <w:sz w:val="24"/>
           <w:szCs w:val="24"/>
         </w:rPr>
-        <w:t>bill</w:t>
-      </w:r>
+        <w:t>–</w:t>
+      </w:r>
+      <w:proofErr w:type="spellStart"/>
       <w:r>
         <w:rPr>
           <w:rFonts w:ascii="Courier New" w:hAnsi="Courier New" w:cs="Courier New"/>
           <w:sz w:val="24"/>
           <w:szCs w:val="24"/>
         </w:rPr>
-        <w:t xml:space="preserve">-PC” </w:t>
-      </w:r>
+        <w:t>userName</w:t>
+      </w:r>
+      <w:proofErr w:type="spellEnd"/>
       <w:r>
         <w:rPr>
           <w:rFonts w:ascii="Courier New" w:hAnsi="Courier New" w:cs="Courier New"/>
           <w:sz w:val="24"/>
           <w:szCs w:val="24"/>
         </w:rPr>
-        <w:t>–userPassword “******” -url “</w:t>
+        <w:t xml:space="preserve"> “</w:t>
       </w:r>
       <w:r>
         <w:rPr>
@@ -2637,7 +3455,7 @@
           <w:sz w:val="24"/>
           <w:szCs w:val="24"/>
         </w:rPr>
-        <w:t>front</w:t>
+        <w:t>bil</w:t>
       </w:r>
       <w:r>
         <w:rPr>
@@ -2645,6 +3463,108 @@
           <w:sz w:val="24"/>
           <w:szCs w:val="24"/>
         </w:rPr>
+        <w:t>l</w:t>
+      </w:r>
+      <w:r>
+        <w:rPr>
+          <w:rFonts w:ascii="Courier New" w:hAnsi="Courier New" w:cs="Courier New"/>
+          <w:sz w:val="24"/>
+          <w:szCs w:val="24"/>
+        </w:rPr>
+        <w:t>” –</w:t>
+      </w:r>
+      <w:proofErr w:type="spellStart"/>
+      <w:r>
+        <w:rPr>
+          <w:rFonts w:ascii="Courier New" w:hAnsi="Courier New" w:cs="Courier New"/>
+          <w:sz w:val="24"/>
+          <w:szCs w:val="24"/>
+        </w:rPr>
+        <w:t>userDomain</w:t>
+      </w:r>
+      <w:proofErr w:type="spellEnd"/>
+      <w:r>
+        <w:rPr>
+          <w:rFonts w:ascii="Courier New" w:hAnsi="Courier New" w:cs="Courier New"/>
+          <w:sz w:val="24"/>
+          <w:szCs w:val="24"/>
+        </w:rPr>
+        <w:t xml:space="preserve"> “</w:t>
+      </w:r>
+      <w:r>
+        <w:rPr>
+          <w:rFonts w:ascii="Courier New" w:hAnsi="Courier New" w:cs="Courier New"/>
+          <w:sz w:val="24"/>
+          <w:szCs w:val="24"/>
+        </w:rPr>
+        <w:t>bill</w:t>
+      </w:r>
+      <w:r>
+        <w:rPr>
+          <w:rFonts w:ascii="Courier New" w:hAnsi="Courier New" w:cs="Courier New"/>
+          <w:sz w:val="24"/>
+          <w:szCs w:val="24"/>
+        </w:rPr>
+        <w:t xml:space="preserve">-PC” </w:t>
+      </w:r>
+      <w:r>
+        <w:rPr>
+          <w:rFonts w:ascii="Courier New" w:hAnsi="Courier New" w:cs="Courier New"/>
+          <w:sz w:val="24"/>
+          <w:szCs w:val="24"/>
+        </w:rPr>
+        <w:t>–</w:t>
+      </w:r>
+      <w:proofErr w:type="spellStart"/>
+      <w:r>
+        <w:rPr>
+          <w:rFonts w:ascii="Courier New" w:hAnsi="Courier New" w:cs="Courier New"/>
+          <w:sz w:val="24"/>
+          <w:szCs w:val="24"/>
+        </w:rPr>
+        <w:t>userPassword</w:t>
+      </w:r>
+      <w:proofErr w:type="spellEnd"/>
+      <w:r>
+        <w:rPr>
+          <w:rFonts w:ascii="Courier New" w:hAnsi="Courier New" w:cs="Courier New"/>
+          <w:sz w:val="24"/>
+          <w:szCs w:val="24"/>
+        </w:rPr>
+        <w:t xml:space="preserve"> “******” -</w:t>
+      </w:r>
+      <w:proofErr w:type="spellStart"/>
+      <w:r>
+        <w:rPr>
+          <w:rFonts w:ascii="Courier New" w:hAnsi="Courier New" w:cs="Courier New"/>
+          <w:sz w:val="24"/>
+          <w:szCs w:val="24"/>
+        </w:rPr>
+        <w:t>url</w:t>
+      </w:r>
+      <w:proofErr w:type="spellEnd"/>
+      <w:r>
+        <w:rPr>
+          <w:rFonts w:ascii="Courier New" w:hAnsi="Courier New" w:cs="Courier New"/>
+          <w:sz w:val="24"/>
+          <w:szCs w:val="24"/>
+        </w:rPr>
+        <w:t xml:space="preserve"> “</w:t>
+      </w:r>
+      <w:r>
+        <w:rPr>
+          <w:rFonts w:ascii="Courier New" w:hAnsi="Courier New" w:cs="Courier New"/>
+          <w:sz w:val="24"/>
+          <w:szCs w:val="24"/>
+        </w:rPr>
+        <w:t>front</w:t>
+      </w:r>
+      <w:r>
+        <w:rPr>
+          <w:rFonts w:ascii="Courier New" w:hAnsi="Courier New" w:cs="Courier New"/>
+          <w:sz w:val="24"/>
+          <w:szCs w:val="24"/>
+        </w:rPr>
         <w:t>.localhost.com”</w:t>
       </w:r>
     </w:p>
@@ -2658,14 +3578,17 @@
         <w:jc w:val="both"/>
       </w:pPr>
       <w:r>
+        <w:lastRenderedPageBreak/>
         <w:t xml:space="preserve">Regarding the </w:t>
       </w:r>
+      <w:proofErr w:type="spellStart"/>
       <w:r>
         <w:rPr>
           <w:b/>
         </w:rPr>
         <w:t>physicalPath</w:t>
       </w:r>
+      <w:proofErr w:type="spellEnd"/>
       <w:r>
         <w:rPr>
           <w:b/>
@@ -2673,20 +3596,59 @@
         <w:t xml:space="preserve">: </w:t>
       </w:r>
       <w:r>
-        <w:t>if you are compiling the solution with Visual Studio, you can set the path to the folder containing the csproj of the project (ie. path\to\solution\MPf.Web.Administration or MPf.Web.Front or MPf.Web.API). It makes it easier to modify the code and test it quickly, without having to run any other scripts.</w:t>
-      </w:r>
-    </w:p>
-    <w:p>
-      <w:pPr>
-        <w:jc w:val="both"/>
-      </w:pPr>
-    </w:p>
-    <w:p>
-      <w:pPr>
-        <w:jc w:val="both"/>
-      </w:pPr>
-      <w:r>
-        <w:lastRenderedPageBreak/>
+        <w:t xml:space="preserve">if you are compiling the solution with Visual Studio, you can set the path to the folder containing the </w:t>
+      </w:r>
+      <w:proofErr w:type="spellStart"/>
+      <w:r>
+        <w:t>csproj</w:t>
+      </w:r>
+      <w:proofErr w:type="spellEnd"/>
+      <w:r>
+        <w:t xml:space="preserve"> of the project (</w:t>
+      </w:r>
+      <w:proofErr w:type="spellStart"/>
+      <w:r>
+        <w:t>ie</w:t>
+      </w:r>
+      <w:proofErr w:type="spellEnd"/>
+      <w:r>
+        <w:t>. path\to\solution\</w:t>
+      </w:r>
+      <w:proofErr w:type="spellStart"/>
+      <w:r>
+        <w:t>MPf.Web.Administration</w:t>
+      </w:r>
+      <w:proofErr w:type="spellEnd"/>
+      <w:r>
+        <w:t xml:space="preserve"> or </w:t>
+      </w:r>
+      <w:proofErr w:type="spellStart"/>
+      <w:r>
+        <w:t>MPf.Web.Front</w:t>
+      </w:r>
+      <w:proofErr w:type="spellEnd"/>
+      <w:r>
+        <w:t xml:space="preserve"> or </w:t>
+      </w:r>
+      <w:proofErr w:type="spellStart"/>
+      <w:r>
+        <w:t>MPf.Web.API</w:t>
+      </w:r>
+      <w:proofErr w:type="spellEnd"/>
+      <w:r>
+        <w:t>). It makes it easier to modify the code and test it quickly, without having to run any other scripts.</w:t>
+      </w:r>
+    </w:p>
+    <w:p>
+      <w:pPr>
+        <w:jc w:val="both"/>
+      </w:pPr>
+    </w:p>
+    <w:p>
+      <w:pPr>
+        <w:jc w:val="both"/>
+      </w:pPr>
+      <w:r>
         <w:t>You also need to create a website to host the pictures generated by the solutions (mostly the products’ pictures). The syntax is the same as for the others websites</w:t>
       </w:r>
       <w:r>
@@ -2715,12 +3677,16 @@
       <w:r>
         <w:t xml:space="preserve">he </w:t>
       </w:r>
+      <w:proofErr w:type="spellStart"/>
+      <w:proofErr w:type="gramStart"/>
       <w:r>
         <w:rPr>
           <w:b/>
         </w:rPr>
         <w:t>url</w:t>
       </w:r>
+      <w:proofErr w:type="spellEnd"/>
+      <w:proofErr w:type="gramEnd"/>
       <w:r>
         <w:t xml:space="preserve"> </w:t>
       </w:r>
@@ -2765,24 +3731,28 @@
       <w:r>
         <w:t xml:space="preserve"> </w:t>
       </w:r>
+      <w:proofErr w:type="spellStart"/>
       <w:r>
         <w:rPr>
           <w:b/>
         </w:rPr>
         <w:t>website_url</w:t>
       </w:r>
+      <w:proofErr w:type="spellEnd"/>
       <w:r>
         <w:t xml:space="preserve"> </w:t>
       </w:r>
       <w:r>
         <w:t xml:space="preserve">and </w:t>
       </w:r>
+      <w:proofErr w:type="spellStart"/>
       <w:r>
         <w:rPr>
           <w:b/>
         </w:rPr>
         <w:t>resources_absolute_path</w:t>
       </w:r>
+      <w:proofErr w:type="spellEnd"/>
       <w:r>
         <w:rPr>
           <w:b/>
@@ -2850,9 +3820,29 @@
       <w:r>
         <w:t>It takes as parameter the project to deploy (</w:t>
       </w:r>
-      <w:r>
-        <w:t>backoffice, frontoffice or api</w:t>
-      </w:r>
+      <w:proofErr w:type="spellStart"/>
+      <w:proofErr w:type="gramStart"/>
+      <w:r>
+        <w:t>backoffice</w:t>
+      </w:r>
+      <w:proofErr w:type="spellEnd"/>
+      <w:proofErr w:type="gramEnd"/>
+      <w:r>
+        <w:t xml:space="preserve">, </w:t>
+      </w:r>
+      <w:proofErr w:type="spellStart"/>
+      <w:r>
+        <w:t>frontoffice</w:t>
+      </w:r>
+      <w:proofErr w:type="spellEnd"/>
+      <w:r>
+        <w:t xml:space="preserve"> or </w:t>
+      </w:r>
+      <w:proofErr w:type="spellStart"/>
+      <w:r>
+        <w:t>api</w:t>
+      </w:r>
+      <w:proofErr w:type="spellEnd"/>
       <w:r>
         <w:t>)</w:t>
       </w:r>
@@ -2866,7 +3856,15 @@
         <w:t>s</w:t>
       </w:r>
       <w:r>
-        <w:t xml:space="preserve"> the zip files in DeliveryPackage </w:t>
+        <w:t xml:space="preserve"> the zip files in </w:t>
+      </w:r>
+      <w:proofErr w:type="spellStart"/>
+      <w:r>
+        <w:t>DeliveryPackage</w:t>
+      </w:r>
+      <w:proofErr w:type="spellEnd"/>
+      <w:r>
+        <w:t xml:space="preserve"> </w:t>
       </w:r>
       <w:r>
         <w:t>folders.</w:t>
@@ -2889,7 +3887,15 @@
         <w:t>t</w:t>
       </w:r>
       <w:r>
-        <w:t xml:space="preserve">he Web.config will be created by </w:t>
+        <w:t xml:space="preserve">he </w:t>
+      </w:r>
+      <w:proofErr w:type="spellStart"/>
+      <w:r>
+        <w:t>Web.config</w:t>
+      </w:r>
+      <w:proofErr w:type="spellEnd"/>
+      <w:r>
+        <w:t xml:space="preserve"> will be created by </w:t>
       </w:r>
       <w:r>
         <w:t>merging</w:t>
@@ -2901,7 +3907,15 @@
         <w:t>the</w:t>
       </w:r>
       <w:r>
-        <w:t xml:space="preserve"> Web_.config and the properties file</w:t>
+        <w:t xml:space="preserve"> Web_.</w:t>
+      </w:r>
+      <w:proofErr w:type="spellStart"/>
+      <w:r>
+        <w:t>config</w:t>
+      </w:r>
+      <w:proofErr w:type="spellEnd"/>
+      <w:r>
+        <w:t xml:space="preserve"> and the properties file</w:t>
       </w:r>
       <w:r>
         <w:t>.</w:t>
@@ -2947,9 +3961,27 @@
         </w:rPr>
         <w:t xml:space="preserve">: </w:t>
       </w:r>
-      <w:r>
-        <w:t>backoffice, frontoffice or api</w:t>
-      </w:r>
+      <w:proofErr w:type="spellStart"/>
+      <w:r>
+        <w:t>backoffice</w:t>
+      </w:r>
+      <w:proofErr w:type="spellEnd"/>
+      <w:r>
+        <w:t xml:space="preserve">, </w:t>
+      </w:r>
+      <w:proofErr w:type="spellStart"/>
+      <w:r>
+        <w:t>frontoffice</w:t>
+      </w:r>
+      <w:proofErr w:type="spellEnd"/>
+      <w:r>
+        <w:t xml:space="preserve"> or </w:t>
+      </w:r>
+      <w:proofErr w:type="spellStart"/>
+      <w:r>
+        <w:t>api</w:t>
+      </w:r>
+      <w:proofErr w:type="spellEnd"/>
     </w:p>
     <w:p>
       <w:pPr>
@@ -2963,11 +3995,19 @@
           <w:b/>
         </w:rPr>
       </w:pPr>
-      <w:r>
-        <w:rPr>
-          <w:b/>
-        </w:rPr>
-        <w:t>env:</w:t>
+      <w:proofErr w:type="spellStart"/>
+      <w:r>
+        <w:rPr>
+          <w:b/>
+        </w:rPr>
+        <w:t>env</w:t>
+      </w:r>
+      <w:proofErr w:type="spellEnd"/>
+      <w:r>
+        <w:rPr>
+          <w:b/>
+        </w:rPr>
+        <w:t>:</w:t>
       </w:r>
       <w:r>
         <w:t xml:space="preserve"> </w:t>
@@ -3043,12 +4083,14 @@
           <w:b/>
         </w:rPr>
       </w:pPr>
+      <w:proofErr w:type="spellStart"/>
       <w:r>
         <w:rPr>
           <w:b/>
         </w:rPr>
         <w:t>siteName</w:t>
       </w:r>
+      <w:proofErr w:type="spellEnd"/>
       <w:r>
         <w:rPr>
           <w:b/>
@@ -3102,12 +4144,14 @@
       <w:r>
         <w:t xml:space="preserve">in the current path. You can specify a more convenient backup folder thanks to the </w:t>
       </w:r>
+      <w:proofErr w:type="spellStart"/>
       <w:r>
         <w:rPr>
           <w:b/>
         </w:rPr>
         <w:t>backupPath</w:t>
       </w:r>
+      <w:proofErr w:type="spellEnd"/>
       <w:r>
         <w:t xml:space="preserve"> parameter.</w:t>
       </w:r>
@@ -3140,11 +4184,19 @@
         </w:numPr>
         <w:jc w:val="both"/>
       </w:pPr>
-      <w:r>
-        <w:rPr>
-          <w:b/>
-        </w:rPr>
-        <w:t>zipFile:</w:t>
+      <w:proofErr w:type="spellStart"/>
+      <w:r>
+        <w:rPr>
+          <w:b/>
+        </w:rPr>
+        <w:t>zipFile</w:t>
+      </w:r>
+      <w:proofErr w:type="spellEnd"/>
+      <w:r>
+        <w:rPr>
+          <w:b/>
+        </w:rPr>
+        <w:t>:</w:t>
       </w:r>
       <w:r>
         <w:t xml:space="preserve"> path to the zip file containing the website</w:t>
@@ -3159,11 +4211,19 @@
         </w:numPr>
         <w:jc w:val="both"/>
       </w:pPr>
-      <w:r>
-        <w:rPr>
-          <w:b/>
-        </w:rPr>
-        <w:t>configurationFile:</w:t>
+      <w:proofErr w:type="spellStart"/>
+      <w:r>
+        <w:rPr>
+          <w:b/>
+        </w:rPr>
+        <w:t>configurationFile</w:t>
+      </w:r>
+      <w:proofErr w:type="spellEnd"/>
+      <w:r>
+        <w:rPr>
+          <w:b/>
+        </w:rPr>
+        <w:t>:</w:t>
       </w:r>
       <w:r>
         <w:t xml:space="preserve"> path to the properties file</w:t>
@@ -3181,12 +4241,14 @@
           <w:b/>
         </w:rPr>
       </w:pPr>
+      <w:proofErr w:type="spellStart"/>
       <w:r>
         <w:rPr>
           <w:b/>
         </w:rPr>
         <w:t>skipBackup</w:t>
       </w:r>
+      <w:proofErr w:type="spellEnd"/>
     </w:p>
     <w:p>
       <w:pPr>
@@ -3260,6 +4322,7 @@
         </w:rPr>
         <w:t xml:space="preserve">–project </w:t>
       </w:r>
+      <w:proofErr w:type="spellStart"/>
       <w:r>
         <w:rPr>
           <w:rFonts w:ascii="Courier New" w:hAnsi="Courier New" w:cs="Courier New"/>
@@ -3268,6 +4331,7 @@
         </w:rPr>
         <w:t>frontoffice</w:t>
       </w:r>
+      <w:proofErr w:type="spellEnd"/>
       <w:r>
         <w:rPr>
           <w:rFonts w:ascii="Courier New" w:hAnsi="Courier New" w:cs="Courier New"/>
@@ -3282,23 +4346,25 @@
           <w:sz w:val="24"/>
           <w:szCs w:val="24"/>
         </w:rPr>
-        <w:t>–env “CI-2”</w:t>
-      </w:r>
+        <w:t>–</w:t>
+      </w:r>
+      <w:proofErr w:type="spellStart"/>
       <w:r>
         <w:rPr>
           <w:rFonts w:ascii="Courier New" w:hAnsi="Courier New" w:cs="Courier New"/>
           <w:sz w:val="24"/>
           <w:szCs w:val="24"/>
         </w:rPr>
-        <w:t xml:space="preserve"> </w:t>
-      </w:r>
+        <w:t>env</w:t>
+      </w:r>
+      <w:proofErr w:type="spellEnd"/>
       <w:r>
         <w:rPr>
           <w:rFonts w:ascii="Courier New" w:hAnsi="Courier New" w:cs="Courier New"/>
           <w:sz w:val="24"/>
           <w:szCs w:val="24"/>
         </w:rPr>
-        <w:t>-</w:t>
+        <w:t xml:space="preserve"> “CI-2”</w:t>
       </w:r>
       <w:r>
         <w:rPr>
@@ -3306,7 +4372,7 @@
           <w:sz w:val="24"/>
           <w:szCs w:val="24"/>
         </w:rPr>
-        <w:t xml:space="preserve">siteName “front” </w:t>
+        <w:t xml:space="preserve"> </w:t>
       </w:r>
       <w:r>
         <w:rPr>
@@ -3314,23 +4380,25 @@
           <w:sz w:val="24"/>
           <w:szCs w:val="24"/>
         </w:rPr>
-        <w:t xml:space="preserve">–backupPath </w:t>
-      </w:r>
+        <w:t>-</w:t>
+      </w:r>
+      <w:proofErr w:type="spellStart"/>
       <w:r>
         <w:rPr>
           <w:rFonts w:ascii="Courier New" w:hAnsi="Courier New" w:cs="Courier New"/>
           <w:sz w:val="24"/>
           <w:szCs w:val="24"/>
         </w:rPr>
-        <w:t>“D:\backup</w:t>
-      </w:r>
+        <w:t>siteName</w:t>
+      </w:r>
+      <w:proofErr w:type="spellEnd"/>
       <w:r>
         <w:rPr>
           <w:rFonts w:ascii="Courier New" w:hAnsi="Courier New" w:cs="Courier New"/>
           <w:sz w:val="24"/>
           <w:szCs w:val="24"/>
         </w:rPr>
-        <w:t>\</w:t>
+        <w:t xml:space="preserve"> “front” </w:t>
       </w:r>
       <w:r>
         <w:rPr>
@@ -3338,42 +4406,25 @@
           <w:sz w:val="24"/>
           <w:szCs w:val="24"/>
         </w:rPr>
-        <w:t>”</w:t>
-      </w:r>
-    </w:p>
-    <w:p>
-      <w:pPr>
-        <w:jc w:val="both"/>
-      </w:pPr>
-      <w:r>
-        <w:lastRenderedPageBreak/>
-        <w:t xml:space="preserve">Or to deploy without </w:t>
-      </w:r>
-      <w:r>
-        <w:t>backing</w:t>
-      </w:r>
-      <w:r>
-        <w:t xml:space="preserve"> up</w:t>
-      </w:r>
-      <w:r>
-        <w:t>:</w:t>
-      </w:r>
-    </w:p>
-    <w:p>
-      <w:pPr>
+        <w:t>–</w:t>
+      </w:r>
+      <w:proofErr w:type="spellStart"/>
+      <w:r>
         <w:rPr>
           <w:rFonts w:ascii="Courier New" w:hAnsi="Courier New" w:cs="Courier New"/>
           <w:sz w:val="24"/>
           <w:szCs w:val="24"/>
         </w:rPr>
-      </w:pPr>
+        <w:t>backupPath</w:t>
+      </w:r>
+      <w:proofErr w:type="spellEnd"/>
       <w:r>
         <w:rPr>
           <w:rFonts w:ascii="Courier New" w:hAnsi="Courier New" w:cs="Courier New"/>
           <w:sz w:val="24"/>
           <w:szCs w:val="24"/>
         </w:rPr>
-        <w:t>&gt;./01.InstallSite.ps1 –project frontoffice –env “CI-2”</w:t>
+        <w:t xml:space="preserve"> </w:t>
       </w:r>
       <w:r>
         <w:rPr>
@@ -3381,7 +4432,7 @@
           <w:sz w:val="24"/>
           <w:szCs w:val="24"/>
         </w:rPr>
-        <w:t xml:space="preserve"> -</w:t>
+        <w:t>“D:\backup</w:t>
       </w:r>
       <w:r>
         <w:rPr>
@@ -3389,7 +4440,7 @@
           <w:sz w:val="24"/>
           <w:szCs w:val="24"/>
         </w:rPr>
-        <w:t>siteName “front” –</w:t>
+        <w:t>\</w:t>
       </w:r>
       <w:r>
         <w:rPr>
@@ -3397,18 +4448,122 @@
           <w:sz w:val="24"/>
           <w:szCs w:val="24"/>
         </w:rPr>
+        <w:t>”</w:t>
+      </w:r>
+    </w:p>
+    <w:p>
+      <w:pPr>
+        <w:jc w:val="both"/>
+      </w:pPr>
+      <w:r>
+        <w:t xml:space="preserve">Or to deploy without </w:t>
+      </w:r>
+      <w:r>
+        <w:t>backing</w:t>
+      </w:r>
+      <w:r>
+        <w:t xml:space="preserve"> up</w:t>
+      </w:r>
+      <w:r>
+        <w:t>:</w:t>
+      </w:r>
+    </w:p>
+    <w:p>
+      <w:pPr>
+        <w:rPr>
+          <w:rFonts w:ascii="Courier New" w:hAnsi="Courier New" w:cs="Courier New"/>
+          <w:sz w:val="24"/>
+          <w:szCs w:val="24"/>
+        </w:rPr>
+      </w:pPr>
+      <w:r>
+        <w:rPr>
+          <w:rFonts w:ascii="Courier New" w:hAnsi="Courier New" w:cs="Courier New"/>
+          <w:sz w:val="24"/>
+          <w:szCs w:val="24"/>
+        </w:rPr>
+        <w:t xml:space="preserve">&gt;./01.InstallSite.ps1 –project </w:t>
+      </w:r>
+      <w:proofErr w:type="spellStart"/>
+      <w:r>
+        <w:rPr>
+          <w:rFonts w:ascii="Courier New" w:hAnsi="Courier New" w:cs="Courier New"/>
+          <w:sz w:val="24"/>
+          <w:szCs w:val="24"/>
+        </w:rPr>
+        <w:t>frontoffice</w:t>
+      </w:r>
+      <w:proofErr w:type="spellEnd"/>
+      <w:r>
+        <w:rPr>
+          <w:rFonts w:ascii="Courier New" w:hAnsi="Courier New" w:cs="Courier New"/>
+          <w:sz w:val="24"/>
+          <w:szCs w:val="24"/>
+        </w:rPr>
+        <w:t xml:space="preserve"> –</w:t>
+      </w:r>
+      <w:proofErr w:type="spellStart"/>
+      <w:r>
+        <w:rPr>
+          <w:rFonts w:ascii="Courier New" w:hAnsi="Courier New" w:cs="Courier New"/>
+          <w:sz w:val="24"/>
+          <w:szCs w:val="24"/>
+        </w:rPr>
+        <w:t>env</w:t>
+      </w:r>
+      <w:proofErr w:type="spellEnd"/>
+      <w:r>
+        <w:rPr>
+          <w:rFonts w:ascii="Courier New" w:hAnsi="Courier New" w:cs="Courier New"/>
+          <w:sz w:val="24"/>
+          <w:szCs w:val="24"/>
+        </w:rPr>
+        <w:t xml:space="preserve"> “CI-2”</w:t>
+      </w:r>
+      <w:r>
+        <w:rPr>
+          <w:rFonts w:ascii="Courier New" w:hAnsi="Courier New" w:cs="Courier New"/>
+          <w:sz w:val="24"/>
+          <w:szCs w:val="24"/>
+        </w:rPr>
+        <w:t xml:space="preserve"> -</w:t>
+      </w:r>
+      <w:proofErr w:type="spellStart"/>
+      <w:r>
+        <w:rPr>
+          <w:rFonts w:ascii="Courier New" w:hAnsi="Courier New" w:cs="Courier New"/>
+          <w:sz w:val="24"/>
+          <w:szCs w:val="24"/>
+        </w:rPr>
+        <w:t>siteName</w:t>
+      </w:r>
+      <w:proofErr w:type="spellEnd"/>
+      <w:r>
+        <w:rPr>
+          <w:rFonts w:ascii="Courier New" w:hAnsi="Courier New" w:cs="Courier New"/>
+          <w:sz w:val="24"/>
+          <w:szCs w:val="24"/>
+        </w:rPr>
+        <w:t xml:space="preserve"> “front” –</w:t>
+      </w:r>
+      <w:proofErr w:type="spellStart"/>
+      <w:r>
+        <w:rPr>
+          <w:rFonts w:ascii="Courier New" w:hAnsi="Courier New" w:cs="Courier New"/>
+          <w:sz w:val="24"/>
+          <w:szCs w:val="24"/>
+        </w:rPr>
         <w:t>skipBackup</w:t>
       </w:r>
-    </w:p>
-    <w:p>
-      <w:pPr>
-        <w:jc w:val="both"/>
-        <w:rPr>
-          <w:b/>
-        </w:rPr>
-      </w:pPr>
-      <w:bookmarkStart w:id="0" w:name="_GoBack"/>
-      <w:bookmarkEnd w:id="0"/>
+      <w:proofErr w:type="spellEnd"/>
+    </w:p>
+    <w:p>
+      <w:pPr>
+        <w:jc w:val="both"/>
+        <w:rPr>
+          <w:b/>
+        </w:rPr>
+      </w:pPr>
     </w:p>
     <w:p>
       <w:pPr>
@@ -3494,11 +4649,19 @@
         </w:numPr>
         <w:jc w:val="both"/>
       </w:pPr>
-      <w:r>
-        <w:rPr>
-          <w:b/>
-        </w:rPr>
-        <w:t>env:</w:t>
+      <w:proofErr w:type="spellStart"/>
+      <w:r>
+        <w:rPr>
+          <w:b/>
+        </w:rPr>
+        <w:t>env</w:t>
+      </w:r>
+      <w:proofErr w:type="spellEnd"/>
+      <w:r>
+        <w:rPr>
+          <w:b/>
+        </w:rPr>
+        <w:t>:</w:t>
       </w:r>
       <w:r>
         <w:t xml:space="preserve"> the environment, this parameter must correspond to a properties file name</w:t>
@@ -3513,11 +4676,19 @@
         </w:numPr>
         <w:jc w:val="both"/>
       </w:pPr>
-      <w:r>
-        <w:rPr>
-          <w:b/>
-        </w:rPr>
-        <w:t xml:space="preserve">physicalPath: </w:t>
+      <w:proofErr w:type="spellStart"/>
+      <w:r>
+        <w:rPr>
+          <w:b/>
+        </w:rPr>
+        <w:t>physicalPath</w:t>
+      </w:r>
+      <w:proofErr w:type="spellEnd"/>
+      <w:r>
+        <w:rPr>
+          <w:b/>
+        </w:rPr>
+        <w:t xml:space="preserve">: </w:t>
       </w:r>
       <w:r>
         <w:t xml:space="preserve">absolute path to the folder </w:t>
@@ -3544,11 +4715,19 @@
           <w:b/>
         </w:rPr>
       </w:pPr>
-      <w:r>
-        <w:rPr>
-          <w:b/>
-        </w:rPr>
-        <w:t xml:space="preserve">userName: </w:t>
+      <w:proofErr w:type="spellStart"/>
+      <w:r>
+        <w:rPr>
+          <w:b/>
+        </w:rPr>
+        <w:t>userName</w:t>
+      </w:r>
+      <w:proofErr w:type="spellEnd"/>
+      <w:r>
+        <w:rPr>
+          <w:b/>
+        </w:rPr>
+        <w:t xml:space="preserve">: </w:t>
       </w:r>
       <w:r>
         <w:t xml:space="preserve">identity under which the </w:t>
@@ -3572,11 +4751,19 @@
           <w:b/>
         </w:rPr>
       </w:pPr>
-      <w:r>
-        <w:rPr>
-          <w:b/>
-        </w:rPr>
-        <w:t xml:space="preserve">userDomain: </w:t>
+      <w:proofErr w:type="spellStart"/>
+      <w:r>
+        <w:rPr>
+          <w:b/>
+        </w:rPr>
+        <w:t>userDomain</w:t>
+      </w:r>
+      <w:proofErr w:type="spellEnd"/>
+      <w:r>
+        <w:rPr>
+          <w:b/>
+        </w:rPr>
+        <w:t xml:space="preserve">: </w:t>
       </w:r>
       <w:r>
         <w:t>domain of the user</w:t>
@@ -3594,12 +4781,14 @@
           <w:b/>
         </w:rPr>
       </w:pPr>
+      <w:proofErr w:type="spellStart"/>
       <w:r>
         <w:rPr>
           <w:b/>
         </w:rPr>
         <w:t>userPassword</w:t>
       </w:r>
+      <w:proofErr w:type="spellEnd"/>
       <w:r>
         <w:rPr>
           <w:b/>
@@ -3634,12 +4823,14 @@
       <w:r>
         <w:t xml:space="preserve">ou can specify its location thanks to the </w:t>
       </w:r>
+      <w:proofErr w:type="spellStart"/>
       <w:r>
         <w:rPr>
           <w:b/>
         </w:rPr>
         <w:t>backupPath</w:t>
       </w:r>
+      <w:proofErr w:type="spellEnd"/>
       <w:r>
         <w:rPr>
           <w:b/>
@@ -3660,21 +4851,25 @@
       <w:r>
         <w:t xml:space="preserve">The parameters </w:t>
       </w:r>
+      <w:proofErr w:type="spellStart"/>
       <w:r>
         <w:rPr>
           <w:b/>
         </w:rPr>
         <w:t>zipFile</w:t>
       </w:r>
+      <w:proofErr w:type="spellEnd"/>
       <w:r>
         <w:t xml:space="preserve"> and </w:t>
       </w:r>
+      <w:proofErr w:type="spellStart"/>
       <w:r>
         <w:rPr>
           <w:b/>
         </w:rPr>
         <w:t>configurationFile</w:t>
       </w:r>
+      <w:proofErr w:type="spellEnd"/>
       <w:r>
         <w:t xml:space="preserve"> allow you to specify the location of the zip and the configuration file.</w:t>
       </w:r>
@@ -3692,12 +4887,14 @@
       <w:r>
         <w:t xml:space="preserve"> the </w:t>
       </w:r>
+      <w:proofErr w:type="spellStart"/>
       <w:r>
         <w:rPr>
           <w:b/>
         </w:rPr>
         <w:t>serviceName</w:t>
       </w:r>
+      <w:proofErr w:type="spellEnd"/>
       <w:r>
         <w:rPr>
           <w:b/>
@@ -3710,12 +4907,14 @@
       <w:r>
         <w:t xml:space="preserve"> </w:t>
       </w:r>
+      <w:proofErr w:type="spellStart"/>
       <w:r>
         <w:rPr>
           <w:b/>
         </w:rPr>
         <w:t>serviceDisplayName</w:t>
       </w:r>
+      <w:proofErr w:type="spellEnd"/>
       <w:r>
         <w:rPr>
           <w:b/>
@@ -3734,9 +4933,11 @@
       <w:r>
         <w:t>(</w:t>
       </w:r>
+      <w:proofErr w:type="spellStart"/>
       <w:r>
         <w:t>MPf.Service.Job.Windows</w:t>
       </w:r>
+      <w:proofErr w:type="spellEnd"/>
       <w:r>
         <w:t xml:space="preserve"> by default</w:t>
       </w:r>
@@ -3820,23 +5021,25 @@
           <w:sz w:val="24"/>
           <w:szCs w:val="24"/>
         </w:rPr>
-        <w:t>–env “CI-2”</w:t>
-      </w:r>
+        <w:t>–</w:t>
+      </w:r>
+      <w:proofErr w:type="spellStart"/>
       <w:r>
         <w:rPr>
           <w:rFonts w:ascii="Courier New" w:hAnsi="Courier New" w:cs="Courier New"/>
           <w:sz w:val="24"/>
           <w:szCs w:val="24"/>
         </w:rPr>
-        <w:t xml:space="preserve"> -</w:t>
-      </w:r>
+        <w:t>env</w:t>
+      </w:r>
+      <w:proofErr w:type="spellEnd"/>
       <w:r>
         <w:rPr>
           <w:rFonts w:ascii="Courier New" w:hAnsi="Courier New" w:cs="Courier New"/>
           <w:sz w:val="24"/>
           <w:szCs w:val="24"/>
         </w:rPr>
-        <w:t>physicalPath</w:t>
+        <w:t xml:space="preserve"> “CI-2”</w:t>
       </w:r>
       <w:r>
         <w:rPr>
@@ -3844,23 +5047,25 @@
           <w:sz w:val="24"/>
           <w:szCs w:val="24"/>
         </w:rPr>
-        <w:t xml:space="preserve"> “</w:t>
-      </w:r>
+        <w:t xml:space="preserve"> -</w:t>
+      </w:r>
+      <w:proofErr w:type="spellStart"/>
       <w:r>
         <w:rPr>
           <w:rFonts w:ascii="Courier New" w:hAnsi="Courier New" w:cs="Courier New"/>
           <w:sz w:val="24"/>
           <w:szCs w:val="24"/>
         </w:rPr>
-        <w:t>D:\services\</w:t>
-      </w:r>
+        <w:t>physicalPath</w:t>
+      </w:r>
+      <w:proofErr w:type="spellEnd"/>
       <w:r>
         <w:rPr>
           <w:rFonts w:ascii="Courier New" w:hAnsi="Courier New" w:cs="Courier New"/>
           <w:sz w:val="24"/>
           <w:szCs w:val="24"/>
         </w:rPr>
-        <w:t xml:space="preserve">” </w:t>
+        <w:t xml:space="preserve"> “</w:t>
       </w:r>
       <w:r>
         <w:rPr>
@@ -3868,7 +5073,7 @@
           <w:sz w:val="24"/>
           <w:szCs w:val="24"/>
         </w:rPr>
-        <w:t xml:space="preserve">–userName “service-user” –userDomain “bill-PC” –userPassword “******” </w:t>
+        <w:t>D:\services\</w:t>
       </w:r>
       <w:r>
         <w:rPr>
@@ -3876,7 +5081,95 @@
           <w:sz w:val="24"/>
           <w:szCs w:val="24"/>
         </w:rPr>
-        <w:t>–backupPath “D:\backup</w:t>
+        <w:t xml:space="preserve">” </w:t>
+      </w:r>
+      <w:r>
+        <w:rPr>
+          <w:rFonts w:ascii="Courier New" w:hAnsi="Courier New" w:cs="Courier New"/>
+          <w:sz w:val="24"/>
+          <w:szCs w:val="24"/>
+        </w:rPr>
+        <w:t>–</w:t>
+      </w:r>
+      <w:proofErr w:type="spellStart"/>
+      <w:r>
+        <w:rPr>
+          <w:rFonts w:ascii="Courier New" w:hAnsi="Courier New" w:cs="Courier New"/>
+          <w:sz w:val="24"/>
+          <w:szCs w:val="24"/>
+        </w:rPr>
+        <w:t>userName</w:t>
+      </w:r>
+      <w:proofErr w:type="spellEnd"/>
+      <w:r>
+        <w:rPr>
+          <w:rFonts w:ascii="Courier New" w:hAnsi="Courier New" w:cs="Courier New"/>
+          <w:sz w:val="24"/>
+          <w:szCs w:val="24"/>
+        </w:rPr>
+        <w:t xml:space="preserve"> “service-user” –</w:t>
+      </w:r>
+      <w:proofErr w:type="spellStart"/>
+      <w:r>
+        <w:rPr>
+          <w:rFonts w:ascii="Courier New" w:hAnsi="Courier New" w:cs="Courier New"/>
+          <w:sz w:val="24"/>
+          <w:szCs w:val="24"/>
+        </w:rPr>
+        <w:t>userDomain</w:t>
+      </w:r>
+      <w:proofErr w:type="spellEnd"/>
+      <w:r>
+        <w:rPr>
+          <w:rFonts w:ascii="Courier New" w:hAnsi="Courier New" w:cs="Courier New"/>
+          <w:sz w:val="24"/>
+          <w:szCs w:val="24"/>
+        </w:rPr>
+        <w:t xml:space="preserve"> “bill-PC” –</w:t>
+      </w:r>
+      <w:proofErr w:type="spellStart"/>
+      <w:r>
+        <w:rPr>
+          <w:rFonts w:ascii="Courier New" w:hAnsi="Courier New" w:cs="Courier New"/>
+          <w:sz w:val="24"/>
+          <w:szCs w:val="24"/>
+        </w:rPr>
+        <w:t>userPassword</w:t>
+      </w:r>
+      <w:proofErr w:type="spellEnd"/>
+      <w:r>
+        <w:rPr>
+          <w:rFonts w:ascii="Courier New" w:hAnsi="Courier New" w:cs="Courier New"/>
+          <w:sz w:val="24"/>
+          <w:szCs w:val="24"/>
+        </w:rPr>
+        <w:t xml:space="preserve"> “******” </w:t>
+      </w:r>
+      <w:r>
+        <w:rPr>
+          <w:rFonts w:ascii="Courier New" w:hAnsi="Courier New" w:cs="Courier New"/>
+          <w:sz w:val="24"/>
+          <w:szCs w:val="24"/>
+        </w:rPr>
+        <w:t>–</w:t>
+      </w:r>
+      <w:proofErr w:type="spellStart"/>
+      <w:r>
+        <w:rPr>
+          <w:rFonts w:ascii="Courier New" w:hAnsi="Courier New" w:cs="Courier New"/>
+          <w:sz w:val="24"/>
+          <w:szCs w:val="24"/>
+        </w:rPr>
+        <w:t>backupPath</w:t>
+      </w:r>
+      <w:proofErr w:type="spellEnd"/>
+      <w:r>
+        <w:rPr>
+          <w:rFonts w:ascii="Courier New" w:hAnsi="Courier New" w:cs="Courier New"/>
+          <w:sz w:val="24"/>
+          <w:szCs w:val="24"/>
+        </w:rPr>
+        <w:t xml:space="preserve"> “D:\backup</w:t>
       </w:r>
       <w:r>
         <w:rPr>
@@ -4016,12 +5309,10 @@
       <w:pPr>
         <w:jc w:val="both"/>
       </w:pPr>
-    </w:p>
-    <w:p>
-      <w:pPr>
-        <w:jc w:val="both"/>
-      </w:pPr>
-      <w:r>
+      <w:bookmarkStart w:id="0" w:name="_GoBack"/>
+      <w:bookmarkEnd w:id="0"/>
+      <w:r>
+        <w:lastRenderedPageBreak/>
         <w:t xml:space="preserve">After the first login, we strongly recommend you to change the default password of the administrator and the operator. This can be done in the </w:t>
       </w:r>
       <w:r>
@@ -4057,7 +5348,7 @@
 
 <file path=word/numbering.xml><?xml version="1.0" encoding="utf-8"?>
 <w:numbering xmlns:wpc="http://schemas.microsoft.com/office/word/2010/wordprocessingCanvas" xmlns:mc="http://schemas.openxmlformats.org/markup-compatibility/2006" xmlns:o="urn:schemas-microsoft-com:office:office" xmlns:r="http://schemas.openxmlformats.org/officeDocument/2006/relationships" xmlns:m="http://schemas.openxmlformats.org/officeDocument/2006/math" xmlns:v="urn:schemas-microsoft-com:vml" xmlns:wp14="http://schemas.microsoft.com/office/word/2010/wordprocessingDrawing" xmlns:wp="http://schemas.openxmlformats.org/drawingml/2006/wordprocessingDrawing" xmlns:w10="urn:schemas-microsoft-com:office:word" xmlns:w="http://schemas.openxmlformats.org/wordprocessingml/2006/main" xmlns:w14="http://schemas.microsoft.com/office/word/2010/wordml" xmlns:w15="http://schemas.microsoft.com/office/word/2012/wordml" xmlns:wpg="http://schemas.microsoft.com/office/word/2010/wordprocessingGroup" xmlns:wpi="http://schemas.microsoft.com/office/word/2010/wordprocessingInk" xmlns:wne="http://schemas.microsoft.com/office/word/2006/wordml" xmlns:wps="http://schemas.microsoft.com/office/word/2010/wordprocessingShape" mc:Ignorable="w14 w15 wp14">
-  <w:abstractNum w:abstractNumId="0">
+  <w:abstractNum w:abstractNumId="0" w15:restartNumberingAfterBreak="0">
     <w:nsid w:val="04973EE5"/>
     <w:multiLevelType w:val="hybridMultilevel"/>
     <w:tmpl w:val="4ED00A48"/>
@@ -4170,7 +5461,7 @@
       </w:rPr>
     </w:lvl>
   </w:abstractNum>
-  <w:abstractNum w:abstractNumId="1">
+  <w:abstractNum w:abstractNumId="1" w15:restartNumberingAfterBreak="0">
     <w:nsid w:val="06981FAC"/>
     <w:multiLevelType w:val="hybridMultilevel"/>
     <w:tmpl w:val="6F58E184"/>
@@ -4283,7 +5574,7 @@
       </w:rPr>
     </w:lvl>
   </w:abstractNum>
-  <w:abstractNum w:abstractNumId="2">
+  <w:abstractNum w:abstractNumId="2" w15:restartNumberingAfterBreak="0">
     <w:nsid w:val="0A8839A3"/>
     <w:multiLevelType w:val="hybridMultilevel"/>
     <w:tmpl w:val="6B7E48DE"/>
@@ -4395,7 +5686,7 @@
       </w:rPr>
     </w:lvl>
   </w:abstractNum>
-  <w:abstractNum w:abstractNumId="3">
+  <w:abstractNum w:abstractNumId="3" w15:restartNumberingAfterBreak="0">
     <w:nsid w:val="18314798"/>
     <w:multiLevelType w:val="hybridMultilevel"/>
     <w:tmpl w:val="2CFAD9C2"/>
@@ -4507,7 +5798,7 @@
       </w:rPr>
     </w:lvl>
   </w:abstractNum>
-  <w:abstractNum w:abstractNumId="4">
+  <w:abstractNum w:abstractNumId="4" w15:restartNumberingAfterBreak="0">
     <w:nsid w:val="1C535195"/>
     <w:multiLevelType w:val="hybridMultilevel"/>
     <w:tmpl w:val="4CBE659A"/>
@@ -4620,7 +5911,7 @@
       </w:rPr>
     </w:lvl>
   </w:abstractNum>
-  <w:abstractNum w:abstractNumId="5">
+  <w:abstractNum w:abstractNumId="5" w15:restartNumberingAfterBreak="0">
     <w:nsid w:val="1D7C5F6D"/>
     <w:multiLevelType w:val="hybridMultilevel"/>
     <w:tmpl w:val="69D0BD30"/>
@@ -4733,7 +6024,7 @@
       </w:rPr>
     </w:lvl>
   </w:abstractNum>
-  <w:abstractNum w:abstractNumId="6">
+  <w:abstractNum w:abstractNumId="6" w15:restartNumberingAfterBreak="0">
     <w:nsid w:val="1EBE1FCF"/>
     <w:multiLevelType w:val="hybridMultilevel"/>
     <w:tmpl w:val="DBEC6E92"/>
@@ -4845,7 +6136,7 @@
       </w:rPr>
     </w:lvl>
   </w:abstractNum>
-  <w:abstractNum w:abstractNumId="7">
+  <w:abstractNum w:abstractNumId="7" w15:restartNumberingAfterBreak="0">
     <w:nsid w:val="2A1A503D"/>
     <w:multiLevelType w:val="hybridMultilevel"/>
     <w:tmpl w:val="E5800F60"/>
@@ -4958,7 +6249,7 @@
       </w:rPr>
     </w:lvl>
   </w:abstractNum>
-  <w:abstractNum w:abstractNumId="8">
+  <w:abstractNum w:abstractNumId="8" w15:restartNumberingAfterBreak="0">
     <w:nsid w:val="2DF36FA6"/>
     <w:multiLevelType w:val="hybridMultilevel"/>
     <w:tmpl w:val="1FF69396"/>
@@ -5070,7 +6361,7 @@
       </w:rPr>
     </w:lvl>
   </w:abstractNum>
-  <w:abstractNum w:abstractNumId="9">
+  <w:abstractNum w:abstractNumId="9" w15:restartNumberingAfterBreak="0">
     <w:nsid w:val="30D046E6"/>
     <w:multiLevelType w:val="hybridMultilevel"/>
     <w:tmpl w:val="482AE9F6"/>
@@ -5183,7 +6474,7 @@
       </w:rPr>
     </w:lvl>
   </w:abstractNum>
-  <w:abstractNum w:abstractNumId="10">
+  <w:abstractNum w:abstractNumId="10" w15:restartNumberingAfterBreak="0">
     <w:nsid w:val="32C038B2"/>
     <w:multiLevelType w:val="hybridMultilevel"/>
     <w:tmpl w:val="8AC8B258"/>
@@ -5295,7 +6586,7 @@
       </w:rPr>
     </w:lvl>
   </w:abstractNum>
-  <w:abstractNum w:abstractNumId="11">
+  <w:abstractNum w:abstractNumId="11" w15:restartNumberingAfterBreak="0">
     <w:nsid w:val="37D346E5"/>
     <w:multiLevelType w:val="hybridMultilevel"/>
     <w:tmpl w:val="F2CAC574"/>
@@ -5408,7 +6699,7 @@
       </w:rPr>
     </w:lvl>
   </w:abstractNum>
-  <w:abstractNum w:abstractNumId="12">
+  <w:abstractNum w:abstractNumId="12" w15:restartNumberingAfterBreak="0">
     <w:nsid w:val="381E17D6"/>
     <w:multiLevelType w:val="hybridMultilevel"/>
     <w:tmpl w:val="2AA42E40"/>
@@ -5521,7 +6812,7 @@
       </w:rPr>
     </w:lvl>
   </w:abstractNum>
-  <w:abstractNum w:abstractNumId="13">
+  <w:abstractNum w:abstractNumId="13" w15:restartNumberingAfterBreak="0">
     <w:nsid w:val="395D5773"/>
     <w:multiLevelType w:val="hybridMultilevel"/>
     <w:tmpl w:val="29645CA8"/>
@@ -5634,7 +6925,7 @@
       </w:rPr>
     </w:lvl>
   </w:abstractNum>
-  <w:abstractNum w:abstractNumId="14">
+  <w:abstractNum w:abstractNumId="14" w15:restartNumberingAfterBreak="0">
     <w:nsid w:val="3A2F5141"/>
     <w:multiLevelType w:val="hybridMultilevel"/>
     <w:tmpl w:val="41E8B69C"/>
@@ -5747,7 +7038,7 @@
       </w:rPr>
     </w:lvl>
   </w:abstractNum>
-  <w:abstractNum w:abstractNumId="15">
+  <w:abstractNum w:abstractNumId="15" w15:restartNumberingAfterBreak="0">
     <w:nsid w:val="3ACA09CF"/>
     <w:multiLevelType w:val="hybridMultilevel"/>
     <w:tmpl w:val="4DAC17FE"/>
@@ -5860,7 +7151,7 @@
       </w:rPr>
     </w:lvl>
   </w:abstractNum>
-  <w:abstractNum w:abstractNumId="16">
+  <w:abstractNum w:abstractNumId="16" w15:restartNumberingAfterBreak="0">
     <w:nsid w:val="3D6F031D"/>
     <w:multiLevelType w:val="hybridMultilevel"/>
     <w:tmpl w:val="AD44881A"/>
@@ -5972,7 +7263,7 @@
       </w:rPr>
     </w:lvl>
   </w:abstractNum>
-  <w:abstractNum w:abstractNumId="17">
+  <w:abstractNum w:abstractNumId="17" w15:restartNumberingAfterBreak="0">
     <w:nsid w:val="511F48B5"/>
     <w:multiLevelType w:val="hybridMultilevel"/>
     <w:tmpl w:val="957C2AD4"/>
@@ -6084,7 +7375,7 @@
       </w:rPr>
     </w:lvl>
   </w:abstractNum>
-  <w:abstractNum w:abstractNumId="18">
+  <w:abstractNum w:abstractNumId="18" w15:restartNumberingAfterBreak="0">
     <w:nsid w:val="52E90940"/>
     <w:multiLevelType w:val="hybridMultilevel"/>
     <w:tmpl w:val="E8FA4BD8"/>
@@ -6197,7 +7488,7 @@
       </w:rPr>
     </w:lvl>
   </w:abstractNum>
-  <w:abstractNum w:abstractNumId="19">
+  <w:abstractNum w:abstractNumId="19" w15:restartNumberingAfterBreak="0">
     <w:nsid w:val="55CA776E"/>
     <w:multiLevelType w:val="hybridMultilevel"/>
     <w:tmpl w:val="8074419C"/>
@@ -6309,7 +7600,7 @@
       </w:rPr>
     </w:lvl>
   </w:abstractNum>
-  <w:abstractNum w:abstractNumId="20">
+  <w:abstractNum w:abstractNumId="20" w15:restartNumberingAfterBreak="0">
     <w:nsid w:val="594A473B"/>
     <w:multiLevelType w:val="hybridMultilevel"/>
     <w:tmpl w:val="46E2ACB8"/>
@@ -6421,7 +7712,7 @@
       </w:rPr>
     </w:lvl>
   </w:abstractNum>
-  <w:abstractNum w:abstractNumId="21">
+  <w:abstractNum w:abstractNumId="21" w15:restartNumberingAfterBreak="0">
     <w:nsid w:val="60277C82"/>
     <w:multiLevelType w:val="hybridMultilevel"/>
     <w:tmpl w:val="D096A9BA"/>
@@ -6534,7 +7825,7 @@
       </w:rPr>
     </w:lvl>
   </w:abstractNum>
-  <w:abstractNum w:abstractNumId="22">
+  <w:abstractNum w:abstractNumId="22" w15:restartNumberingAfterBreak="0">
     <w:nsid w:val="6157054C"/>
     <w:multiLevelType w:val="hybridMultilevel"/>
     <w:tmpl w:val="C9A072F8"/>
@@ -6647,7 +7938,7 @@
       </w:rPr>
     </w:lvl>
   </w:abstractNum>
-  <w:abstractNum w:abstractNumId="23">
+  <w:abstractNum w:abstractNumId="23" w15:restartNumberingAfterBreak="0">
     <w:nsid w:val="6BD51710"/>
     <w:multiLevelType w:val="hybridMultilevel"/>
     <w:tmpl w:val="1424F816"/>
@@ -6760,7 +8051,7 @@
       </w:rPr>
     </w:lvl>
   </w:abstractNum>
-  <w:abstractNum w:abstractNumId="24">
+  <w:abstractNum w:abstractNumId="24" w15:restartNumberingAfterBreak="0">
     <w:nsid w:val="6C4E29AA"/>
     <w:multiLevelType w:val="hybridMultilevel"/>
     <w:tmpl w:val="D910B74E"/>
@@ -6873,7 +8164,7 @@
       </w:rPr>
     </w:lvl>
   </w:abstractNum>
-  <w:abstractNum w:abstractNumId="25">
+  <w:abstractNum w:abstractNumId="25" w15:restartNumberingAfterBreak="0">
     <w:nsid w:val="7F8A2B12"/>
     <w:multiLevelType w:val="hybridMultilevel"/>
     <w:tmpl w:val="33E4367A"/>

</xml_diff>